<commit_message>
chỉnh sửa document hướng dẫn setup
</commit_message>
<xml_diff>
--- a/Documents/Tài liệu hướng dẫn setup hệ thống/Tài liệu hướng dẫn thiết lập môi trường lập trình.docx
+++ b/Documents/Tài liệu hướng dẫn setup hệ thống/Tài liệu hướng dẫn thiết lập môi trường lập trình.docx
@@ -1009,21 +1009,7 @@
                 <w:rStyle w:val="Hyperlink"/>
                 <w:b/>
               </w:rPr>
-              <w:t xml:space="preserve">Hướng dẫn cấu hình </w:t>
-            </w:r>
-            <w:r>
-              <w:rPr>
-                <w:rStyle w:val="Hyperlink"/>
-                <w:b/>
-              </w:rPr>
-              <w:t>p</w:t>
-            </w:r>
-            <w:r>
-              <w:rPr>
-                <w:rStyle w:val="Hyperlink"/>
-                <w:b/>
-              </w:rPr>
-              <w:t>roject Comparer</w:t>
+              <w:t>Hướng dẫn cấu hình project Comparer</w:t>
             </w:r>
             <w:r>
               <w:rPr>
@@ -2175,8 +2161,6 @@
         </w:rPr>
       </w:pPr>
       <w:bookmarkStart w:id="0" w:name="_Toc455261301"/>
-      <w:bookmarkStart w:id="1" w:name="_GoBack"/>
-      <w:bookmarkEnd w:id="1"/>
       <w:r>
         <w:rPr>
           <w:rFonts w:ascii="Times New Roman" w:hAnsi="Times New Roman" w:cs="Times New Roman"/>
@@ -2203,7 +2187,7 @@
           <w:color w:val="auto"/>
         </w:rPr>
       </w:pPr>
-      <w:bookmarkStart w:id="2" w:name="_Toc455261302"/>
+      <w:bookmarkStart w:id="1" w:name="_Toc455261302"/>
       <w:r>
         <w:rPr>
           <w:rFonts w:ascii="Times New Roman" w:hAnsi="Times New Roman" w:cs="Times New Roman"/>
@@ -2212,7 +2196,7 @@
         </w:rPr>
         <w:t>IDE</w:t>
       </w:r>
-      <w:bookmarkEnd w:id="2"/>
+      <w:bookmarkEnd w:id="1"/>
     </w:p>
     <w:p>
       <w:pPr>
@@ -2399,7 +2383,7 @@
           <w:color w:val="auto"/>
         </w:rPr>
       </w:pPr>
-      <w:bookmarkStart w:id="3" w:name="_Toc455261303"/>
+      <w:bookmarkStart w:id="2" w:name="_Toc455261303"/>
       <w:r>
         <w:rPr>
           <w:rFonts w:ascii="Times New Roman" w:hAnsi="Times New Roman" w:cs="Times New Roman"/>
@@ -2408,7 +2392,7 @@
         </w:rPr>
         <w:t>Git</w:t>
       </w:r>
-      <w:bookmarkEnd w:id="3"/>
+      <w:bookmarkEnd w:id="2"/>
     </w:p>
     <w:p>
       <w:pPr>
@@ -2526,7 +2510,7 @@
           <w:color w:val="auto"/>
         </w:rPr>
       </w:pPr>
-      <w:bookmarkStart w:id="4" w:name="_Toc455261304"/>
+      <w:bookmarkStart w:id="3" w:name="_Toc455261304"/>
       <w:r>
         <w:rPr>
           <w:rFonts w:ascii="Times New Roman" w:hAnsi="Times New Roman" w:cs="Times New Roman"/>
@@ -2536,7 +2520,7 @@
         <w:lastRenderedPageBreak/>
         <w:t>Maven</w:t>
       </w:r>
-      <w:bookmarkEnd w:id="4"/>
+      <w:bookmarkEnd w:id="3"/>
     </w:p>
     <w:p>
       <w:pPr>
@@ -4750,17 +4734,17 @@
       <w:pPr>
         <w:spacing w:line="360" w:lineRule="auto"/>
       </w:pPr>
-      <w:bookmarkStart w:id="5" w:name="_Toc454631134"/>
+      <w:bookmarkStart w:id="4" w:name="_Toc454631134"/>
       <w:r>
         <w:lastRenderedPageBreak/>
         <w:t>KHAI BÁO VỊ TRÍ CÀI ĐẶT MAVEN VỚI ECLIPSE</w:t>
       </w:r>
+      <w:bookmarkEnd w:id="4"/>
+      <w:r>
+        <w:t xml:space="preserve"> </w:t>
+      </w:r>
+      <w:bookmarkStart w:id="5" w:name="a5301"/>
       <w:bookmarkEnd w:id="5"/>
-      <w:r>
-        <w:t xml:space="preserve"> </w:t>
-      </w:r>
-      <w:bookmarkStart w:id="6" w:name="a5301"/>
-      <w:bookmarkEnd w:id="6"/>
     </w:p>
     <w:p>
       <w:pPr>
@@ -6310,7 +6294,7 @@
           <w:color w:val="auto"/>
         </w:rPr>
       </w:pPr>
-      <w:bookmarkStart w:id="7" w:name="_Toc455261305"/>
+      <w:bookmarkStart w:id="6" w:name="_Toc455261305"/>
       <w:r>
         <w:rPr>
           <w:rFonts w:ascii="Times New Roman" w:hAnsi="Times New Roman" w:cs="Times New Roman"/>
@@ -6319,7 +6303,7 @@
         </w:rPr>
         <w:t>Tomcat server</w:t>
       </w:r>
-      <w:bookmarkEnd w:id="7"/>
+      <w:bookmarkEnd w:id="6"/>
     </w:p>
     <w:p>
       <w:pPr>
@@ -6487,7 +6471,7 @@
           <w:color w:val="auto"/>
         </w:rPr>
       </w:pPr>
-      <w:bookmarkStart w:id="8" w:name="_Toc455261306"/>
+      <w:bookmarkStart w:id="7" w:name="_Toc455261306"/>
       <w:r>
         <w:rPr>
           <w:rFonts w:ascii="Times New Roman" w:hAnsi="Times New Roman" w:cs="Times New Roman"/>
@@ -6496,7 +6480,7 @@
         </w:rPr>
         <w:t>Mysql server</w:t>
       </w:r>
-      <w:bookmarkEnd w:id="8"/>
+      <w:bookmarkEnd w:id="7"/>
     </w:p>
     <w:p>
       <w:pPr>
@@ -6549,7 +6533,7 @@
           <w:color w:val="auto"/>
         </w:rPr>
       </w:pPr>
-      <w:bookmarkStart w:id="9" w:name="_Toc455261307"/>
+      <w:bookmarkStart w:id="8" w:name="_Toc455261307"/>
       <w:r>
         <w:rPr>
           <w:rFonts w:ascii="Times New Roman" w:hAnsi="Times New Roman" w:cs="Times New Roman"/>
@@ -6558,7 +6542,7 @@
         </w:rPr>
         <w:t>HƯỚNG DẪN CẤU HÌNH CÁC PROJECT</w:t>
       </w:r>
-      <w:bookmarkEnd w:id="9"/>
+      <w:bookmarkEnd w:id="8"/>
     </w:p>
     <w:p>
       <w:pPr>
@@ -6575,7 +6559,7 @@
           <w:color w:val="auto"/>
         </w:rPr>
       </w:pPr>
-      <w:bookmarkStart w:id="10" w:name="_Toc455261308"/>
+      <w:bookmarkStart w:id="9" w:name="_Toc455261308"/>
       <w:r>
         <w:rPr>
           <w:rFonts w:ascii="Times New Roman" w:hAnsi="Times New Roman" w:cs="Times New Roman"/>
@@ -6584,7 +6568,7 @@
         </w:rPr>
         <w:t>Checkout project</w:t>
       </w:r>
-      <w:bookmarkEnd w:id="10"/>
+      <w:bookmarkEnd w:id="9"/>
     </w:p>
     <w:p>
       <w:pPr>
@@ -6642,7 +6626,7 @@
           <w:color w:val="auto"/>
         </w:rPr>
       </w:pPr>
-      <w:bookmarkStart w:id="11" w:name="_Toc455261309"/>
+      <w:bookmarkStart w:id="10" w:name="_Toc455261309"/>
       <w:r>
         <w:rPr>
           <w:rFonts w:ascii="Times New Roman" w:hAnsi="Times New Roman" w:cs="Times New Roman"/>
@@ -6659,7 +6643,7 @@
         </w:rPr>
         <w:t>thư mục checkout</w:t>
       </w:r>
-      <w:bookmarkEnd w:id="11"/>
+      <w:bookmarkEnd w:id="10"/>
       <w:r>
         <w:rPr>
           <w:rFonts w:ascii="Times New Roman" w:hAnsi="Times New Roman" w:cs="Times New Roman"/>
@@ -6713,7 +6697,7 @@
         <w:t>Database</w:t>
       </w:r>
       <w:r>
-        <w:t>: chứa file sql của các project</w:t>
+        <w:t>: chứa file sql của project</w:t>
       </w:r>
     </w:p>
     <w:p>
@@ -6769,7 +6753,7 @@
           <w:color w:val="auto"/>
         </w:rPr>
       </w:pPr>
-      <w:bookmarkStart w:id="12" w:name="_Toc455261310"/>
+      <w:bookmarkStart w:id="11" w:name="_Toc455261310"/>
       <w:r>
         <w:rPr>
           <w:rFonts w:ascii="Times New Roman" w:hAnsi="Times New Roman" w:cs="Times New Roman"/>
@@ -6778,7 +6762,7 @@
         </w:rPr>
         <w:t>Các project đang thực hiện</w:t>
       </w:r>
-      <w:bookmarkEnd w:id="12"/>
+      <w:bookmarkEnd w:id="11"/>
     </w:p>
     <w:p>
       <w:pPr>
@@ -6793,10 +6777,25 @@
         <w:rPr>
           <w:b/>
         </w:rPr>
-        <w:t>Project Comparer</w:t>
+        <w:t xml:space="preserve">Project </w:t>
+      </w:r>
+      <w:r>
+        <w:rPr>
+          <w:b/>
+        </w:rPr>
+        <w:t>JobRecAlg</w:t>
+      </w:r>
+      <w:r>
+        <w:rPr>
+          <w:b/>
+        </w:rPr>
+        <w:t>Comparer</w:t>
       </w:r>
       <w:r>
         <w:t>: project code các thuật toán recommend</w:t>
+      </w:r>
+      <w:r>
+        <w:t xml:space="preserve"> và các độ đo.</w:t>
       </w:r>
     </w:p>
     <w:p>
@@ -6813,7 +6812,13 @@
           <w:b/>
         </w:rPr>
         <w:lastRenderedPageBreak/>
-        <w:t>Project Recommender</w:t>
+        <w:t xml:space="preserve">Project </w:t>
+      </w:r>
+      <w:r>
+        <w:rPr>
+          <w:b/>
+        </w:rPr>
+        <w:t>JobRecTaskManagement</w:t>
       </w:r>
       <w:r>
         <w:t xml:space="preserve">: project web, mục tiêu </w:t>
@@ -6822,7 +6827,19 @@
         <w:t xml:space="preserve">để </w:t>
       </w:r>
       <w:r>
-        <w:t>code các chức năng upload dataset, thống kê dữ liệu, gọi và lấy kết quả khuyến nghị từ project Comparer.</w:t>
+        <w:t xml:space="preserve">code các chức năng upload dataset, </w:t>
+      </w:r>
+      <w:r>
+        <w:t xml:space="preserve">xem </w:t>
+      </w:r>
+      <w:r>
+        <w:t xml:space="preserve">thống kê dữ liệu, gọi và lấy kết quả khuyến nghị từ project </w:t>
+      </w:r>
+      <w:r>
+        <w:t>JobRecAlg</w:t>
+      </w:r>
+      <w:r>
+        <w:t>Comparer.</w:t>
       </w:r>
     </w:p>
     <w:p>
@@ -6841,7 +6858,12 @@
         <w:t>Project CreateDataSet</w:t>
       </w:r>
       <w:r>
-        <w:t>: sử dụng để tạo ra tập dataset từ dữ liệu trong database theo chuẩn thiết kế để sử dụng upload và chạy thuật toán.</w:t>
+        <w:t>: sử dụng để tạo ra tập dataset từ dữ liệu trong database</w:t>
+      </w:r>
+      <w:bookmarkStart w:id="12" w:name="_GoBack"/>
+      <w:bookmarkEnd w:id="12"/>
+      <w:r>
+        <w:t xml:space="preserve"> theo chuẩn thiết kế để sử dụng upload và chạy thuật toán.</w:t>
       </w:r>
     </w:p>
     <w:p>
@@ -6866,7 +6888,23 @@
           <w:b/>
           <w:color w:val="auto"/>
         </w:rPr>
-        <w:t>Hướng dẫn cấu hình project Comparer</w:t>
+        <w:t xml:space="preserve">Hướng dẫn cấu hình project </w:t>
+      </w:r>
+      <w:r>
+        <w:rPr>
+          <w:rFonts w:ascii="Times New Roman" w:hAnsi="Times New Roman" w:cs="Times New Roman"/>
+          <w:b/>
+          <w:color w:val="auto"/>
+        </w:rPr>
+        <w:t>JobRecAlg</w:t>
+      </w:r>
+      <w:r>
+        <w:rPr>
+          <w:rFonts w:ascii="Times New Roman" w:hAnsi="Times New Roman" w:cs="Times New Roman"/>
+          <w:b/>
+          <w:color w:val="auto"/>
+        </w:rPr>
+        <w:t>Comparer</w:t>
       </w:r>
       <w:bookmarkEnd w:id="13"/>
     </w:p>
@@ -6885,6 +6923,69 @@
         </w:rPr>
       </w:pPr>
       <w:bookmarkStart w:id="14" w:name="_Toc455261312"/>
+      <w:proofErr w:type="spellStart"/>
+      <w:r>
+        <w:rPr>
+          <w:b w:val="0"/>
+          <w:i/>
+        </w:rPr>
+        <w:t>Chọn</w:t>
+      </w:r>
+      <w:proofErr w:type="spellEnd"/>
+      <w:r>
+        <w:rPr>
+          <w:b w:val="0"/>
+          <w:i/>
+        </w:rPr>
+        <w:t xml:space="preserve"> workspace </w:t>
+      </w:r>
+      <w:proofErr w:type="spellStart"/>
+      <w:r>
+        <w:rPr>
+          <w:b w:val="0"/>
+          <w:i/>
+        </w:rPr>
+        <w:t>cho</w:t>
+      </w:r>
+      <w:proofErr w:type="spellEnd"/>
+      <w:r>
+        <w:rPr>
+          <w:b w:val="0"/>
+          <w:i/>
+        </w:rPr>
+        <w:t xml:space="preserve"> eclipse</w:t>
+      </w:r>
+    </w:p>
+    <w:p>
+      <w:pPr>
+        <w:ind w:left="360" w:firstLine="360"/>
+      </w:pPr>
+      <w:r>
+        <w:t>Mở eclipse =&gt; chọn workspace (trỏ đến thư mục Source/JobRecSys bên trong thư mục git đã checkout).</w:t>
+      </w:r>
+    </w:p>
+    <w:p>
+      <w:pPr>
+        <w:ind w:left="360" w:firstLine="360"/>
+      </w:pPr>
+      <w:r>
+        <w:t>Hoặc vào File =&gt; Switch workspace =&gt; other (tìm đến thư mục như trên)</w:t>
+      </w:r>
+    </w:p>
+    <w:p>
+      <w:pPr>
+        <w:pStyle w:val="Heading3"/>
+        <w:numPr>
+          <w:ilvl w:val="0"/>
+          <w:numId w:val="11"/>
+        </w:numPr>
+        <w:spacing w:line="360" w:lineRule="auto"/>
+        <w:ind w:left="1080" w:hanging="720"/>
+        <w:rPr>
+          <w:b w:val="0"/>
+          <w:i/>
+        </w:rPr>
+      </w:pPr>
       <w:r>
         <w:rPr>
           <w:b w:val="0"/>
@@ -6938,8 +7039,8 @@
         </w:rPr>
         <w:drawing>
           <wp:inline distT="0" distB="0" distL="0" distR="0" wp14:anchorId="00B47B72" wp14:editId="26F072CC">
-            <wp:extent cx="3542857" cy="4228571"/>
-            <wp:effectExtent l="0" t="0" r="635" b="635"/>
+            <wp:extent cx="3542665" cy="3562350"/>
+            <wp:effectExtent l="0" t="0" r="635" b="0"/>
             <wp:docPr id="9" name="Picture 9"/>
             <wp:cNvGraphicFramePr>
               <a:graphicFrameLocks xmlns:a="http://schemas.openxmlformats.org/drawingml/2006/main" noChangeAspect="1"/>
@@ -6960,7 +7061,7 @@
                   <pic:spPr>
                     <a:xfrm>
                       <a:off x="0" y="0"/>
-                      <a:ext cx="3542857" cy="4228571"/>
+                      <a:ext cx="3542863" cy="3562549"/>
                     </a:xfrm>
                     <a:prstGeom prst="rect">
                       <a:avLst/>
@@ -7044,7 +7145,19 @@
         <w:spacing w:line="360" w:lineRule="auto"/>
       </w:pPr>
       <w:r>
-        <w:t>Chọn browse =&gt; tìm đến thư mục git đã checkout =&gt; chọn thư mục Comparer (ngay bên dưới Source - như hình) =&gt; ok =&gt; tích vào project Comparer =&gt; finish.</w:t>
+        <w:t xml:space="preserve">Chọn browse =&gt; tìm đến </w:t>
+      </w:r>
+      <w:r>
+        <w:t>project JobRecAlgComparer</w:t>
+      </w:r>
+      <w:r>
+        <w:t xml:space="preserve"> =&gt; tích vào project </w:t>
+      </w:r>
+      <w:r>
+        <w:t>JobRecAlg</w:t>
+      </w:r>
+      <w:r>
+        <w:t>Comparer =&gt; finish.</w:t>
       </w:r>
     </w:p>
     <w:p>
@@ -7059,10 +7172,10 @@
         </w:rPr>
         <w:lastRenderedPageBreak/>
         <w:drawing>
-          <wp:inline distT="0" distB="0" distL="0" distR="0" wp14:anchorId="18E9A187" wp14:editId="55E684C5">
-            <wp:extent cx="5353050" cy="5877560"/>
-            <wp:effectExtent l="0" t="0" r="0" b="8890"/>
-            <wp:docPr id="11" name="Picture 11"/>
+          <wp:inline distT="0" distB="0" distL="0" distR="0" wp14:anchorId="3DFFA668" wp14:editId="73FABA42">
+            <wp:extent cx="4866667" cy="6409524"/>
+            <wp:effectExtent l="0" t="0" r="0" b="0"/>
+            <wp:docPr id="38" name="Picture 38"/>
             <wp:cNvGraphicFramePr>
               <a:graphicFrameLocks xmlns:a="http://schemas.openxmlformats.org/drawingml/2006/main" noChangeAspect="1"/>
             </wp:cNvGraphicFramePr>
@@ -7082,7 +7195,7 @@
                   <pic:spPr>
                     <a:xfrm>
                       <a:off x="0" y="0"/>
-                      <a:ext cx="5353050" cy="5877560"/>
+                      <a:ext cx="4866667" cy="6409524"/>
                     </a:xfrm>
                     <a:prstGeom prst="rect">
                       <a:avLst/>
@@ -7106,10 +7219,10 @@
         </w:rPr>
         <w:lastRenderedPageBreak/>
         <w:drawing>
-          <wp:inline distT="0" distB="0" distL="0" distR="0" wp14:anchorId="07805369" wp14:editId="610C8E74">
-            <wp:extent cx="4923809" cy="6419048"/>
-            <wp:effectExtent l="0" t="0" r="0" b="1270"/>
-            <wp:docPr id="14" name="Picture 14"/>
+          <wp:inline distT="0" distB="0" distL="0" distR="0" wp14:anchorId="06293A3E" wp14:editId="41EEA1AC">
+            <wp:extent cx="4866667" cy="6409524"/>
+            <wp:effectExtent l="0" t="0" r="0" b="0"/>
+            <wp:docPr id="40" name="Picture 40"/>
             <wp:cNvGraphicFramePr>
               <a:graphicFrameLocks xmlns:a="http://schemas.openxmlformats.org/drawingml/2006/main" noChangeAspect="1"/>
             </wp:cNvGraphicFramePr>
@@ -7129,7 +7242,7 @@
                   <pic:spPr>
                     <a:xfrm>
                       <a:off x="0" y="0"/>
-                      <a:ext cx="4923809" cy="6419048"/>
+                      <a:ext cx="4866667" cy="6409524"/>
                     </a:xfrm>
                     <a:prstGeom prst="rect">
                       <a:avLst/>
@@ -7238,6 +7351,93 @@
         <w:t xml:space="preserve"> build project</w:t>
       </w:r>
       <w:bookmarkEnd w:id="15"/>
+      <w:r>
+        <w:rPr>
+          <w:b w:val="0"/>
+          <w:i/>
+        </w:rPr>
+        <w:t xml:space="preserve"> (</w:t>
+      </w:r>
+      <w:proofErr w:type="spellStart"/>
+      <w:r>
+        <w:rPr>
+          <w:b w:val="0"/>
+          <w:i/>
+        </w:rPr>
+        <w:t>nếu</w:t>
+      </w:r>
+      <w:proofErr w:type="spellEnd"/>
+      <w:r>
+        <w:rPr>
+          <w:b w:val="0"/>
+          <w:i/>
+        </w:rPr>
+        <w:t xml:space="preserve"> project </w:t>
+      </w:r>
+      <w:proofErr w:type="spellStart"/>
+      <w:r>
+        <w:rPr>
+          <w:b w:val="0"/>
+          <w:i/>
+        </w:rPr>
+        <w:t>lỗi</w:t>
+      </w:r>
+      <w:proofErr w:type="spellEnd"/>
+      <w:r>
+        <w:rPr>
+          <w:b w:val="0"/>
+          <w:i/>
+        </w:rPr>
+        <w:t xml:space="preserve"> </w:t>
+      </w:r>
+      <w:proofErr w:type="spellStart"/>
+      <w:r>
+        <w:rPr>
+          <w:b w:val="0"/>
+          <w:i/>
+        </w:rPr>
+        <w:t>thiếu</w:t>
+      </w:r>
+      <w:proofErr w:type="spellEnd"/>
+      <w:r>
+        <w:rPr>
+          <w:b w:val="0"/>
+          <w:i/>
+        </w:rPr>
+        <w:t xml:space="preserve"> </w:t>
+      </w:r>
+      <w:proofErr w:type="spellStart"/>
+      <w:r>
+        <w:rPr>
+          <w:b w:val="0"/>
+          <w:i/>
+        </w:rPr>
+        <w:t>thư</w:t>
+      </w:r>
+      <w:proofErr w:type="spellEnd"/>
+      <w:r>
+        <w:rPr>
+          <w:b w:val="0"/>
+          <w:i/>
+        </w:rPr>
+        <w:t xml:space="preserve"> </w:t>
+      </w:r>
+      <w:proofErr w:type="spellStart"/>
+      <w:r>
+        <w:rPr>
+          <w:b w:val="0"/>
+          <w:i/>
+        </w:rPr>
+        <w:t>viện</w:t>
+      </w:r>
+      <w:proofErr w:type="spellEnd"/>
+      <w:r>
+        <w:rPr>
+          <w:b w:val="0"/>
+          <w:i/>
+        </w:rPr>
+        <w:t>)</w:t>
+      </w:r>
     </w:p>
     <w:p>
       <w:pPr>
@@ -7250,7 +7450,13 @@
         <w:t>tất cả</w:t>
       </w:r>
       <w:r>
-        <w:t xml:space="preserve"> file trong thư mục lib =&gt; chuột phải =&gt; build path =&gt; add to build path</w:t>
+        <w:t xml:space="preserve"> file</w:t>
+      </w:r>
+      <w:r>
+        <w:t xml:space="preserve"> (hoặc từng file)</w:t>
+      </w:r>
+      <w:r>
+        <w:t xml:space="preserve"> trong thư mục lib =&gt; chuột phải =&gt; build path =&gt; add to build path</w:t>
       </w:r>
     </w:p>
     <w:p>
@@ -7321,9 +7527,17 @@
           <w:b/>
           <w:color w:val="auto"/>
         </w:rPr>
-        <w:t>Hướng dẫn cấu hình project Recommender</w:t>
+        <w:t xml:space="preserve">Hướng dẫn cấu hình project </w:t>
       </w:r>
       <w:bookmarkEnd w:id="16"/>
+      <w:r>
+        <w:rPr>
+          <w:rFonts w:ascii="Times New Roman" w:hAnsi="Times New Roman" w:cs="Times New Roman"/>
+          <w:b/>
+          <w:color w:val="auto"/>
+        </w:rPr>
+        <w:t>JobRecTaskManagement</w:t>
+      </w:r>
     </w:p>
     <w:p>
       <w:pPr>
@@ -7367,6 +7581,111 @@
     </w:p>
     <w:p>
       <w:pPr>
+        <w:ind w:left="720"/>
+      </w:pPr>
+      <w:r>
+        <w:t>Chọn cùng workspace với project trước và thực hiện import tương tự phần 2.4.2</w:t>
+      </w:r>
+    </w:p>
+    <w:p>
+      <w:pPr>
+        <w:pStyle w:val="Heading3"/>
+        <w:numPr>
+          <w:ilvl w:val="0"/>
+          <w:numId w:val="9"/>
+        </w:numPr>
+        <w:spacing w:line="360" w:lineRule="auto"/>
+        <w:ind w:left="1080" w:hanging="720"/>
+        <w:rPr>
+          <w:b w:val="0"/>
+          <w:i/>
+        </w:rPr>
+      </w:pPr>
+      <w:bookmarkStart w:id="18" w:name="_Toc455261316"/>
+      <w:proofErr w:type="spellStart"/>
+      <w:r>
+        <w:rPr>
+          <w:b w:val="0"/>
+          <w:i/>
+        </w:rPr>
+        <w:t>Tạo</w:t>
+      </w:r>
+      <w:proofErr w:type="spellEnd"/>
+      <w:r>
+        <w:rPr>
+          <w:b w:val="0"/>
+          <w:i/>
+        </w:rPr>
+        <w:t xml:space="preserve"> server </w:t>
+      </w:r>
+      <w:proofErr w:type="spellStart"/>
+      <w:r>
+        <w:rPr>
+          <w:b w:val="0"/>
+          <w:i/>
+        </w:rPr>
+        <w:t>để</w:t>
+      </w:r>
+      <w:proofErr w:type="spellEnd"/>
+      <w:r>
+        <w:rPr>
+          <w:b w:val="0"/>
+          <w:i/>
+        </w:rPr>
+        <w:t xml:space="preserve"> </w:t>
+      </w:r>
+      <w:proofErr w:type="spellStart"/>
+      <w:r>
+        <w:rPr>
+          <w:b w:val="0"/>
+          <w:i/>
+        </w:rPr>
+        <w:t>chạy</w:t>
+      </w:r>
+      <w:proofErr w:type="spellEnd"/>
+      <w:r>
+        <w:rPr>
+          <w:b w:val="0"/>
+          <w:i/>
+        </w:rPr>
+        <w:t xml:space="preserve"> </w:t>
+      </w:r>
+      <w:proofErr w:type="spellStart"/>
+      <w:r>
+        <w:rPr>
+          <w:b w:val="0"/>
+          <w:i/>
+        </w:rPr>
+        <w:t>ứng</w:t>
+      </w:r>
+      <w:proofErr w:type="spellEnd"/>
+      <w:r>
+        <w:rPr>
+          <w:b w:val="0"/>
+          <w:i/>
+        </w:rPr>
+        <w:t xml:space="preserve"> </w:t>
+      </w:r>
+      <w:proofErr w:type="spellStart"/>
+      <w:r>
+        <w:rPr>
+          <w:b w:val="0"/>
+          <w:i/>
+        </w:rPr>
+        <w:t>dụng</w:t>
+      </w:r>
+      <w:proofErr w:type="spellEnd"/>
+      <w:r>
+        <w:rPr>
+          <w:b w:val="0"/>
+          <w:i/>
+        </w:rPr>
+        <w:t xml:space="preserve"> web.</w:t>
+      </w:r>
+      <w:bookmarkEnd w:id="18"/>
+    </w:p>
+    <w:p>
+      <w:pPr>
         <w:pStyle w:val="ListParagraph"/>
         <w:numPr>
           <w:ilvl w:val="0"/>
@@ -7375,68 +7694,7 @@
         <w:spacing w:line="360" w:lineRule="auto"/>
       </w:pPr>
       <w:r>
-        <w:t>File =&gt; import</w:t>
-      </w:r>
-    </w:p>
-    <w:p>
-      <w:pPr>
-        <w:pStyle w:val="ListParagraph"/>
-        <w:spacing w:line="360" w:lineRule="auto"/>
-        <w:ind w:left="1440"/>
-      </w:pPr>
-      <w:r>
-        <w:rPr>
-          <w:lang w:val="en-GB" w:eastAsia="en-GB"/>
-        </w:rPr>
-        <w:lastRenderedPageBreak/>
-        <w:drawing>
-          <wp:inline distT="0" distB="0" distL="0" distR="0" wp14:anchorId="42A73E9B" wp14:editId="25198C4A">
-            <wp:extent cx="3542665" cy="4105275"/>
-            <wp:effectExtent l="0" t="0" r="635" b="9525"/>
-            <wp:docPr id="1" name="Picture 1"/>
-            <wp:cNvGraphicFramePr>
-              <a:graphicFrameLocks xmlns:a="http://schemas.openxmlformats.org/drawingml/2006/main" noChangeAspect="1"/>
-            </wp:cNvGraphicFramePr>
-            <a:graphic xmlns:a="http://schemas.openxmlformats.org/drawingml/2006/main">
-              <a:graphicData uri="http://schemas.openxmlformats.org/drawingml/2006/picture">
-                <pic:pic xmlns:pic="http://schemas.openxmlformats.org/drawingml/2006/picture">
-                  <pic:nvPicPr>
-                    <pic:cNvPr id="1" name=""/>
-                    <pic:cNvPicPr/>
-                  </pic:nvPicPr>
-                  <pic:blipFill>
-                    <a:blip r:embed="rId35"/>
-                    <a:stretch>
-                      <a:fillRect/>
-                    </a:stretch>
-                  </pic:blipFill>
-                  <pic:spPr>
-                    <a:xfrm>
-                      <a:off x="0" y="0"/>
-                      <a:ext cx="3542861" cy="4105502"/>
-                    </a:xfrm>
-                    <a:prstGeom prst="rect">
-                      <a:avLst/>
-                    </a:prstGeom>
-                  </pic:spPr>
-                </pic:pic>
-              </a:graphicData>
-            </a:graphic>
-          </wp:inline>
-        </w:drawing>
-      </w:r>
-    </w:p>
-    <w:p>
-      <w:pPr>
-        <w:pStyle w:val="ListParagraph"/>
-        <w:numPr>
-          <w:ilvl w:val="0"/>
-          <w:numId w:val="3"/>
-        </w:numPr>
-        <w:spacing w:line="360" w:lineRule="auto"/>
-      </w:pPr>
-      <w:r>
-        <w:t>Tìm đến maven =&gt; existing maven project =&gt; next</w:t>
+        <w:t>Từ eclipse vào windows =&gt; perspective =&gt; open perspective =&gt; other =&gt; chọn spring để đổi sang màn hình làm việc với spring.</w:t>
       </w:r>
     </w:p>
     <w:p>
@@ -7451,10 +7709,10 @@
         </w:rPr>
         <w:lastRenderedPageBreak/>
         <w:drawing>
-          <wp:inline distT="0" distB="0" distL="0" distR="0" wp14:anchorId="6027AD66" wp14:editId="6D341CEF">
-            <wp:extent cx="4866667" cy="5171429"/>
+          <wp:inline distT="0" distB="0" distL="0" distR="0" wp14:anchorId="3D065E40" wp14:editId="385A899A">
+            <wp:extent cx="3284124" cy="3181350"/>
             <wp:effectExtent l="0" t="0" r="0" b="0"/>
-            <wp:docPr id="6" name="Picture 6"/>
+            <wp:docPr id="2" name="Picture 2"/>
             <wp:cNvGraphicFramePr>
               <a:graphicFrameLocks xmlns:a="http://schemas.openxmlformats.org/drawingml/2006/main" noChangeAspect="1"/>
             </wp:cNvGraphicFramePr>
@@ -7474,7 +7732,7 @@
                   <pic:spPr>
                     <a:xfrm>
                       <a:off x="0" y="0"/>
-                      <a:ext cx="4866667" cy="5171429"/>
+                      <a:ext cx="3303238" cy="3199866"/>
                     </a:xfrm>
                     <a:prstGeom prst="rect">
                       <a:avLst/>
@@ -7497,73 +7755,24 @@
         <w:spacing w:line="360" w:lineRule="auto"/>
       </w:pPr>
       <w:r>
-        <w:t>Chọn browse =&gt; tìm đến thư mục git đã checkout =&gt; chọn thư mục Comparer (ngay bên dưới Source - như hình) =&gt; ok =&gt; tích vào project Recommender =&gt; finish.</w:t>
+        <w:t>Tìm đến cửa sổ server để chọn tạo mới 1 server. Chọn server tomcat và thiết lập đường dẫn tới thư mục tomcat đã tải ở phần đầu.</w:t>
       </w:r>
     </w:p>
     <w:p>
       <w:pPr>
         <w:pStyle w:val="ListParagraph"/>
         <w:spacing w:line="360" w:lineRule="auto"/>
-        <w:ind w:left="1080" w:hanging="1080"/>
+        <w:ind w:left="1080"/>
       </w:pPr>
       <w:r>
         <w:rPr>
           <w:lang w:val="en-GB" w:eastAsia="en-GB"/>
         </w:rPr>
-        <w:lastRenderedPageBreak/>
         <w:drawing>
-          <wp:inline distT="0" distB="0" distL="0" distR="0" wp14:anchorId="0346F8D6" wp14:editId="54C4CE88">
-            <wp:extent cx="5943600" cy="5877560"/>
-            <wp:effectExtent l="0" t="0" r="0" b="8890"/>
-            <wp:docPr id="7" name="Picture 7"/>
-            <wp:cNvGraphicFramePr>
-              <a:graphicFrameLocks xmlns:a="http://schemas.openxmlformats.org/drawingml/2006/main" noChangeAspect="1"/>
-            </wp:cNvGraphicFramePr>
-            <a:graphic xmlns:a="http://schemas.openxmlformats.org/drawingml/2006/main">
-              <a:graphicData uri="http://schemas.openxmlformats.org/drawingml/2006/picture">
-                <pic:pic xmlns:pic="http://schemas.openxmlformats.org/drawingml/2006/picture">
-                  <pic:nvPicPr>
-                    <pic:cNvPr id="1" name=""/>
-                    <pic:cNvPicPr/>
-                  </pic:nvPicPr>
-                  <pic:blipFill>
-                    <a:blip r:embed="rId37"/>
-                    <a:stretch>
-                      <a:fillRect/>
-                    </a:stretch>
-                  </pic:blipFill>
-                  <pic:spPr>
-                    <a:xfrm>
-                      <a:off x="0" y="0"/>
-                      <a:ext cx="5943600" cy="5877560"/>
-                    </a:xfrm>
-                    <a:prstGeom prst="rect">
-                      <a:avLst/>
-                    </a:prstGeom>
-                  </pic:spPr>
-                </pic:pic>
-              </a:graphicData>
-            </a:graphic>
-          </wp:inline>
-        </w:drawing>
-      </w:r>
-    </w:p>
-    <w:p>
-      <w:pPr>
-        <w:pStyle w:val="ListParagraph"/>
-        <w:spacing w:line="360" w:lineRule="auto"/>
-        <w:ind w:left="1080" w:hanging="1080"/>
-      </w:pPr>
-      <w:r>
-        <w:rPr>
-          <w:lang w:val="en-GB" w:eastAsia="en-GB"/>
-        </w:rPr>
-        <w:lastRenderedPageBreak/>
-        <w:drawing>
-          <wp:inline distT="0" distB="0" distL="0" distR="0" wp14:anchorId="1D34185E" wp14:editId="72979A46">
-            <wp:extent cx="5943600" cy="5877560"/>
-            <wp:effectExtent l="0" t="0" r="0" b="8890"/>
-            <wp:docPr id="8" name="Picture 8"/>
+          <wp:inline distT="0" distB="0" distL="0" distR="0" wp14:anchorId="045DB64F" wp14:editId="1A27B49E">
+            <wp:extent cx="5248275" cy="3167380"/>
+            <wp:effectExtent l="0" t="0" r="9525" b="0"/>
+            <wp:docPr id="3" name="Picture 3"/>
             <wp:cNvGraphicFramePr>
               <a:graphicFrameLocks xmlns:a="http://schemas.openxmlformats.org/drawingml/2006/main" noChangeAspect="1"/>
             </wp:cNvGraphicFramePr>
@@ -7583,7 +7792,7 @@
                   <pic:spPr>
                     <a:xfrm>
                       <a:off x="0" y="0"/>
-                      <a:ext cx="5943600" cy="5877560"/>
+                      <a:ext cx="5248275" cy="3167380"/>
                     </a:xfrm>
                     <a:prstGeom prst="rect">
                       <a:avLst/>
@@ -7598,119 +7807,21 @@
     </w:p>
     <w:p>
       <w:pPr>
-        <w:pStyle w:val="Heading3"/>
-        <w:numPr>
-          <w:ilvl w:val="0"/>
-          <w:numId w:val="9"/>
-        </w:numPr>
-        <w:spacing w:line="360" w:lineRule="auto"/>
-        <w:ind w:left="1080" w:hanging="720"/>
-        <w:rPr>
-          <w:b w:val="0"/>
-          <w:i/>
-        </w:rPr>
-      </w:pPr>
-      <w:bookmarkStart w:id="18" w:name="_Toc455261316"/>
-      <w:proofErr w:type="spellStart"/>
-      <w:r>
-        <w:rPr>
-          <w:b w:val="0"/>
-          <w:i/>
-        </w:rPr>
-        <w:t>Tạo</w:t>
-      </w:r>
-      <w:proofErr w:type="spellEnd"/>
-      <w:r>
-        <w:rPr>
-          <w:b w:val="0"/>
-          <w:i/>
-        </w:rPr>
-        <w:t xml:space="preserve"> server </w:t>
-      </w:r>
-      <w:proofErr w:type="spellStart"/>
-      <w:r>
-        <w:rPr>
-          <w:b w:val="0"/>
-          <w:i/>
-        </w:rPr>
-        <w:t>để</w:t>
-      </w:r>
-      <w:proofErr w:type="spellEnd"/>
-      <w:r>
-        <w:rPr>
-          <w:b w:val="0"/>
-          <w:i/>
-        </w:rPr>
-        <w:t xml:space="preserve"> </w:t>
-      </w:r>
-      <w:proofErr w:type="spellStart"/>
-      <w:r>
-        <w:rPr>
-          <w:b w:val="0"/>
-          <w:i/>
-        </w:rPr>
-        <w:t>chạy</w:t>
-      </w:r>
-      <w:proofErr w:type="spellEnd"/>
-      <w:r>
-        <w:rPr>
-          <w:b w:val="0"/>
-          <w:i/>
-        </w:rPr>
-        <w:t xml:space="preserve"> </w:t>
-      </w:r>
-      <w:proofErr w:type="spellStart"/>
-      <w:r>
-        <w:rPr>
-          <w:b w:val="0"/>
-          <w:i/>
-        </w:rPr>
-        <w:t>ứng</w:t>
-      </w:r>
-      <w:proofErr w:type="spellEnd"/>
-      <w:r>
-        <w:rPr>
-          <w:b w:val="0"/>
-          <w:i/>
-        </w:rPr>
-        <w:t xml:space="preserve"> </w:t>
-      </w:r>
-      <w:proofErr w:type="spellStart"/>
-      <w:r>
-        <w:rPr>
-          <w:b w:val="0"/>
-          <w:i/>
-        </w:rPr>
-        <w:t>dụng</w:t>
-      </w:r>
-      <w:proofErr w:type="spellEnd"/>
-      <w:r>
-        <w:rPr>
-          <w:b w:val="0"/>
-          <w:i/>
-        </w:rPr>
-        <w:t xml:space="preserve"> web.</w:t>
-      </w:r>
-      <w:bookmarkEnd w:id="18"/>
-    </w:p>
-    <w:p>
-      <w:pPr>
         <w:pStyle w:val="ListParagraph"/>
         <w:numPr>
           <w:ilvl w:val="0"/>
-          <w:numId w:val="3"/>
+          <w:numId w:val="13"/>
         </w:numPr>
-        <w:spacing w:line="360" w:lineRule="auto"/>
-      </w:pPr>
-      <w:r>
-        <w:t>Từ eclipse vào windows =&gt; perspective =&gt; open perspective =&gt; other =&gt; chọn spring để đổi sang màn hình làm việc với spring.</w:t>
+        <w:spacing w:after="160" w:line="360" w:lineRule="auto"/>
+      </w:pPr>
+      <w:r>
+        <w:t>Chọn server tomcat 8</w:t>
       </w:r>
     </w:p>
     <w:p>
       <w:pPr>
         <w:pStyle w:val="ListParagraph"/>
         <w:spacing w:line="360" w:lineRule="auto"/>
-        <w:ind w:left="1080"/>
       </w:pPr>
       <w:r>
         <w:rPr>
@@ -7718,10 +7829,10 @@
         </w:rPr>
         <w:lastRenderedPageBreak/>
         <w:drawing>
-          <wp:inline distT="0" distB="0" distL="0" distR="0" wp14:anchorId="3D065E40" wp14:editId="385A899A">
-            <wp:extent cx="3284124" cy="3181350"/>
-            <wp:effectExtent l="0" t="0" r="0" b="0"/>
-            <wp:docPr id="2" name="Picture 2"/>
+          <wp:inline distT="0" distB="0" distL="0" distR="0" wp14:anchorId="0048C28E" wp14:editId="025C7B0F">
+            <wp:extent cx="4866005" cy="4265783"/>
+            <wp:effectExtent l="0" t="0" r="0" b="1905"/>
+            <wp:docPr id="10" name="Picture 10"/>
             <wp:cNvGraphicFramePr>
               <a:graphicFrameLocks xmlns:a="http://schemas.openxmlformats.org/drawingml/2006/main" noChangeAspect="1"/>
             </wp:cNvGraphicFramePr>
@@ -7741,7 +7852,7 @@
                   <pic:spPr>
                     <a:xfrm>
                       <a:off x="0" y="0"/>
-                      <a:ext cx="3303238" cy="3199866"/>
+                      <a:ext cx="4872452" cy="4271435"/>
                     </a:xfrm>
                     <a:prstGeom prst="rect">
                       <a:avLst/>
@@ -7759,32 +7870,29 @@
         <w:pStyle w:val="ListParagraph"/>
         <w:numPr>
           <w:ilvl w:val="0"/>
-          <w:numId w:val="3"/>
+          <w:numId w:val="13"/>
         </w:numPr>
-        <w:spacing w:line="360" w:lineRule="auto"/>
-      </w:pPr>
-      <w:r>
-        <w:t xml:space="preserve">(Bỏ qua bước này nếu đã thực hiện ở phần tích hợp tomcat vào eclipse) </w:t>
-      </w:r>
-      <w:r>
-        <w:t>Tìm đến cửa sổ server để chọn tạo mới 1 server. Chọn server tomcat và thiết lập đường dẫn tới thư mục tomcat đã tải ở phần đầu.</w:t>
+        <w:spacing w:after="160" w:line="360" w:lineRule="auto"/>
+      </w:pPr>
+      <w:r>
+        <w:t>Chọn vào “add configure runtime enviroments… =&gt; tìm đến thư mục tomcat đã giải nén</w:t>
       </w:r>
     </w:p>
     <w:p>
       <w:pPr>
         <w:pStyle w:val="ListParagraph"/>
         <w:spacing w:line="360" w:lineRule="auto"/>
-        <w:ind w:left="1080"/>
       </w:pPr>
       <w:r>
         <w:rPr>
           <w:lang w:val="en-GB" w:eastAsia="en-GB"/>
         </w:rPr>
+        <w:lastRenderedPageBreak/>
         <w:drawing>
-          <wp:inline distT="0" distB="0" distL="0" distR="0" wp14:anchorId="045DB64F" wp14:editId="1A27B49E">
-            <wp:extent cx="5248275" cy="3167380"/>
-            <wp:effectExtent l="0" t="0" r="9525" b="0"/>
-            <wp:docPr id="3" name="Picture 3"/>
+          <wp:inline distT="0" distB="0" distL="0" distR="0" wp14:anchorId="30E9AE24" wp14:editId="0FCA6C11">
+            <wp:extent cx="4866005" cy="3486150"/>
+            <wp:effectExtent l="0" t="0" r="0" b="0"/>
+            <wp:docPr id="13" name="Picture 13"/>
             <wp:cNvGraphicFramePr>
               <a:graphicFrameLocks xmlns:a="http://schemas.openxmlformats.org/drawingml/2006/main" noChangeAspect="1"/>
             </wp:cNvGraphicFramePr>
@@ -7804,7 +7912,7 @@
                   <pic:spPr>
                     <a:xfrm>
                       <a:off x="0" y="0"/>
-                      <a:ext cx="5248275" cy="3167380"/>
+                      <a:ext cx="4869458" cy="3488624"/>
                     </a:xfrm>
                     <a:prstGeom prst="rect">
                       <a:avLst/>
@@ -7824,10 +7932,10 @@
           <w:ilvl w:val="0"/>
           <w:numId w:val="13"/>
         </w:numPr>
-        <w:spacing w:after="160" w:line="360" w:lineRule="auto"/>
-      </w:pPr>
-      <w:r>
-        <w:t>Chọn server tomcat 8</w:t>
+        <w:spacing w:line="360" w:lineRule="auto"/>
+      </w:pPr>
+      <w:r>
+        <w:t>Click Finish</w:t>
       </w:r>
     </w:p>
     <w:p>
@@ -7839,12 +7947,11 @@
         <w:rPr>
           <w:lang w:val="en-GB" w:eastAsia="en-GB"/>
         </w:rPr>
-        <w:lastRenderedPageBreak/>
         <w:drawing>
-          <wp:inline distT="0" distB="0" distL="0" distR="0" wp14:anchorId="0048C28E" wp14:editId="025C7B0F">
-            <wp:extent cx="4866005" cy="4265783"/>
-            <wp:effectExtent l="0" t="0" r="0" b="1905"/>
-            <wp:docPr id="10" name="Picture 10"/>
+          <wp:inline distT="0" distB="0" distL="0" distR="0" wp14:anchorId="63A08953" wp14:editId="20C11FBD">
+            <wp:extent cx="4866667" cy="4066667"/>
+            <wp:effectExtent l="0" t="0" r="0" b="0"/>
+            <wp:docPr id="15" name="Picture 15"/>
             <wp:cNvGraphicFramePr>
               <a:graphicFrameLocks xmlns:a="http://schemas.openxmlformats.org/drawingml/2006/main" noChangeAspect="1"/>
             </wp:cNvGraphicFramePr>
@@ -7864,7 +7971,7 @@
                   <pic:spPr>
                     <a:xfrm>
                       <a:off x="0" y="0"/>
-                      <a:ext cx="4872452" cy="4271435"/>
+                      <a:ext cx="4866667" cy="4066667"/>
                     </a:xfrm>
                     <a:prstGeom prst="rect">
                       <a:avLst/>
@@ -7884,10 +7991,10 @@
           <w:ilvl w:val="0"/>
           <w:numId w:val="13"/>
         </w:numPr>
-        <w:spacing w:after="160" w:line="360" w:lineRule="auto"/>
-      </w:pPr>
-      <w:r>
-        <w:t>Chọn vào “add configure runtime enviroments… =&gt; tìm đến thư mục tomcat đã giải nén</w:t>
+        <w:spacing w:line="360" w:lineRule="auto"/>
+      </w:pPr>
+      <w:r>
+        <w:t>Click Next</w:t>
       </w:r>
     </w:p>
     <w:p>
@@ -7901,10 +8008,10 @@
         </w:rPr>
         <w:lastRenderedPageBreak/>
         <w:drawing>
-          <wp:inline distT="0" distB="0" distL="0" distR="0" wp14:anchorId="30E9AE24" wp14:editId="0FCA6C11">
-            <wp:extent cx="4866005" cy="3486150"/>
+          <wp:inline distT="0" distB="0" distL="0" distR="0" wp14:anchorId="2BEB6B14" wp14:editId="0177BACE">
+            <wp:extent cx="4865370" cy="3657600"/>
             <wp:effectExtent l="0" t="0" r="0" b="0"/>
-            <wp:docPr id="13" name="Picture 13"/>
+            <wp:docPr id="19" name="Picture 19"/>
             <wp:cNvGraphicFramePr>
               <a:graphicFrameLocks xmlns:a="http://schemas.openxmlformats.org/drawingml/2006/main" noChangeAspect="1"/>
             </wp:cNvGraphicFramePr>
@@ -7924,7 +8031,7 @@
                   <pic:spPr>
                     <a:xfrm>
                       <a:off x="0" y="0"/>
-                      <a:ext cx="4869458" cy="3488624"/>
+                      <a:ext cx="4872129" cy="3662681"/>
                     </a:xfrm>
                     <a:prstGeom prst="rect">
                       <a:avLst/>
@@ -7947,7 +8054,7 @@
         <w:spacing w:line="360" w:lineRule="auto"/>
       </w:pPr>
       <w:r>
-        <w:t>Click Finish</w:t>
+        <w:t>Chọn project Recommender =&gt; add =&gt; Finish</w:t>
       </w:r>
     </w:p>
     <w:p>
@@ -7955,15 +8062,22 @@
         <w:pStyle w:val="ListParagraph"/>
         <w:spacing w:line="360" w:lineRule="auto"/>
       </w:pPr>
+    </w:p>
+    <w:p>
+      <w:pPr>
+        <w:pStyle w:val="ListParagraph"/>
+        <w:spacing w:line="360" w:lineRule="auto"/>
+      </w:pPr>
       <w:r>
         <w:rPr>
           <w:lang w:val="en-GB" w:eastAsia="en-GB"/>
         </w:rPr>
+        <w:lastRenderedPageBreak/>
         <w:drawing>
-          <wp:inline distT="0" distB="0" distL="0" distR="0" wp14:anchorId="63A08953" wp14:editId="20C11FBD">
-            <wp:extent cx="4866667" cy="4066667"/>
-            <wp:effectExtent l="0" t="0" r="0" b="0"/>
-            <wp:docPr id="15" name="Picture 15"/>
+          <wp:inline distT="0" distB="0" distL="0" distR="0" wp14:anchorId="694630D3" wp14:editId="44CBED23">
+            <wp:extent cx="4866667" cy="5542857"/>
+            <wp:effectExtent l="0" t="0" r="0" b="1270"/>
+            <wp:docPr id="18" name="Picture 18"/>
             <wp:cNvGraphicFramePr>
               <a:graphicFrameLocks xmlns:a="http://schemas.openxmlformats.org/drawingml/2006/main" noChangeAspect="1"/>
             </wp:cNvGraphicFramePr>
@@ -7983,7 +8097,7 @@
                   <pic:spPr>
                     <a:xfrm>
                       <a:off x="0" y="0"/>
-                      <a:ext cx="4866667" cy="4066667"/>
+                      <a:ext cx="4866667" cy="5542857"/>
                     </a:xfrm>
                     <a:prstGeom prst="rect">
                       <a:avLst/>
@@ -7999,31 +8113,347 @@
     <w:p>
       <w:pPr>
         <w:pStyle w:val="ListParagraph"/>
+        <w:spacing w:line="360" w:lineRule="auto"/>
+        <w:ind w:left="1080"/>
+      </w:pPr>
+    </w:p>
+    <w:p>
+      <w:pPr>
+        <w:spacing w:line="360" w:lineRule="auto"/>
+        <w:rPr>
+          <w:rFonts w:eastAsia="Times New Roman"/>
+          <w:b/>
+          <w:bCs/>
+          <w:noProof w:val="0"/>
+          <w:sz w:val="27"/>
+          <w:szCs w:val="27"/>
+        </w:rPr>
+      </w:pPr>
+      <w:r>
+        <w:br w:type="page"/>
+      </w:r>
+    </w:p>
+    <w:p>
+      <w:pPr>
+        <w:pStyle w:val="Heading3"/>
         <w:numPr>
           <w:ilvl w:val="0"/>
-          <w:numId w:val="13"/>
+          <w:numId w:val="9"/>
         </w:numPr>
         <w:spacing w:line="360" w:lineRule="auto"/>
-      </w:pPr>
-      <w:r>
-        <w:t>Click Next</w:t>
-      </w:r>
+        <w:ind w:left="1080" w:hanging="720"/>
+        <w:rPr>
+          <w:b w:val="0"/>
+          <w:i/>
+        </w:rPr>
+      </w:pPr>
+      <w:bookmarkStart w:id="19" w:name="_Toc455261317"/>
+      <w:r>
+        <w:rPr>
+          <w:b w:val="0"/>
+          <w:i/>
+        </w:rPr>
+        <w:lastRenderedPageBreak/>
+        <w:t xml:space="preserve">Import database </w:t>
+      </w:r>
+      <w:proofErr w:type="spellStart"/>
+      <w:r>
+        <w:rPr>
+          <w:b w:val="0"/>
+          <w:i/>
+        </w:rPr>
+        <w:t>vào</w:t>
+      </w:r>
+      <w:proofErr w:type="spellEnd"/>
+      <w:r>
+        <w:rPr>
+          <w:b w:val="0"/>
+          <w:i/>
+        </w:rPr>
+        <w:t xml:space="preserve"> </w:t>
+      </w:r>
+      <w:proofErr w:type="spellStart"/>
+      <w:r>
+        <w:rPr>
+          <w:b w:val="0"/>
+          <w:i/>
+        </w:rPr>
+        <w:t>mysql</w:t>
+      </w:r>
+      <w:proofErr w:type="spellEnd"/>
+      <w:r>
+        <w:rPr>
+          <w:b w:val="0"/>
+          <w:i/>
+        </w:rPr>
+        <w:t xml:space="preserve"> server</w:t>
+      </w:r>
+      <w:bookmarkEnd w:id="19"/>
     </w:p>
     <w:p>
       <w:pPr>
         <w:pStyle w:val="ListParagraph"/>
         <w:spacing w:line="360" w:lineRule="auto"/>
+        <w:ind w:left="1440"/>
+      </w:pPr>
+      <w:r>
+        <w:t>File database (</w:t>
+      </w:r>
+      <w:r>
+        <w:t>jobrectaskmanagement</w:t>
+      </w:r>
+      <w:r>
+        <w:t xml:space="preserve">.sql) được lấy từ thư mục database trong thư mục gốc của </w:t>
+      </w:r>
+      <w:r>
+        <w:t xml:space="preserve">project </w:t>
+      </w:r>
+      <w:r>
+        <w:t>git</w:t>
+      </w:r>
+      <w:r>
+        <w:t xml:space="preserve"> đã checkout</w:t>
+      </w:r>
+      <w:r>
+        <w:t>.</w:t>
+      </w:r>
+    </w:p>
+    <w:p>
+      <w:pPr>
+        <w:pStyle w:val="Heading3"/>
+        <w:numPr>
+          <w:ilvl w:val="0"/>
+          <w:numId w:val="9"/>
+        </w:numPr>
+        <w:spacing w:line="360" w:lineRule="auto"/>
+        <w:ind w:left="1080" w:hanging="720"/>
+        <w:rPr>
+          <w:b w:val="0"/>
+          <w:i/>
+        </w:rPr>
+      </w:pPr>
+      <w:bookmarkStart w:id="20" w:name="_Toc455261318"/>
+      <w:proofErr w:type="spellStart"/>
+      <w:r>
+        <w:rPr>
+          <w:b w:val="0"/>
+          <w:i/>
+        </w:rPr>
+        <w:t>Thay</w:t>
+      </w:r>
+      <w:proofErr w:type="spellEnd"/>
+      <w:r>
+        <w:rPr>
+          <w:b w:val="0"/>
+          <w:i/>
+        </w:rPr>
+        <w:t xml:space="preserve"> </w:t>
+      </w:r>
+      <w:proofErr w:type="spellStart"/>
+      <w:r>
+        <w:rPr>
+          <w:b w:val="0"/>
+          <w:i/>
+        </w:rPr>
+        <w:t>đổi</w:t>
+      </w:r>
+      <w:proofErr w:type="spellEnd"/>
+      <w:r>
+        <w:rPr>
+          <w:b w:val="0"/>
+          <w:i/>
+        </w:rPr>
+        <w:t xml:space="preserve"> </w:t>
+      </w:r>
+      <w:proofErr w:type="spellStart"/>
+      <w:r>
+        <w:rPr>
+          <w:b w:val="0"/>
+          <w:i/>
+        </w:rPr>
+        <w:t>cấu</w:t>
+      </w:r>
+      <w:proofErr w:type="spellEnd"/>
+      <w:r>
+        <w:rPr>
+          <w:b w:val="0"/>
+          <w:i/>
+        </w:rPr>
+        <w:t xml:space="preserve"> </w:t>
+      </w:r>
+      <w:proofErr w:type="spellStart"/>
+      <w:r>
+        <w:rPr>
+          <w:b w:val="0"/>
+          <w:i/>
+        </w:rPr>
+        <w:t>hình</w:t>
+      </w:r>
+      <w:proofErr w:type="spellEnd"/>
+      <w:r>
+        <w:rPr>
+          <w:b w:val="0"/>
+          <w:i/>
+        </w:rPr>
+        <w:t xml:space="preserve"> project </w:t>
+      </w:r>
+      <w:proofErr w:type="spellStart"/>
+      <w:r>
+        <w:rPr>
+          <w:b w:val="0"/>
+          <w:i/>
+        </w:rPr>
+        <w:t>để</w:t>
+      </w:r>
+      <w:proofErr w:type="spellEnd"/>
+      <w:r>
+        <w:rPr>
+          <w:b w:val="0"/>
+          <w:i/>
+        </w:rPr>
+        <w:t xml:space="preserve"> </w:t>
+      </w:r>
+      <w:proofErr w:type="spellStart"/>
+      <w:r>
+        <w:rPr>
+          <w:b w:val="0"/>
+          <w:i/>
+        </w:rPr>
+        <w:t>kết</w:t>
+      </w:r>
+      <w:proofErr w:type="spellEnd"/>
+      <w:r>
+        <w:rPr>
+          <w:b w:val="0"/>
+          <w:i/>
+        </w:rPr>
+        <w:t xml:space="preserve"> </w:t>
+      </w:r>
+      <w:proofErr w:type="spellStart"/>
+      <w:r>
+        <w:rPr>
+          <w:b w:val="0"/>
+          <w:i/>
+        </w:rPr>
+        <w:t>nối</w:t>
+      </w:r>
+      <w:proofErr w:type="spellEnd"/>
+      <w:r>
+        <w:rPr>
+          <w:b w:val="0"/>
+          <w:i/>
+        </w:rPr>
+        <w:t xml:space="preserve"> </w:t>
+      </w:r>
+      <w:proofErr w:type="spellStart"/>
+      <w:r>
+        <w:rPr>
+          <w:b w:val="0"/>
+          <w:i/>
+        </w:rPr>
+        <w:t>đến</w:t>
+      </w:r>
+      <w:proofErr w:type="spellEnd"/>
+      <w:r>
+        <w:rPr>
+          <w:b w:val="0"/>
+          <w:i/>
+        </w:rPr>
+        <w:t xml:space="preserve"> database:</w:t>
+      </w:r>
+      <w:bookmarkEnd w:id="20"/>
+      <w:r>
+        <w:rPr>
+          <w:b w:val="0"/>
+          <w:i/>
+        </w:rPr>
+        <w:t xml:space="preserve"> </w:t>
+      </w:r>
+    </w:p>
+    <w:p>
+      <w:pPr>
+        <w:pStyle w:val="ListParagraph"/>
+        <w:spacing w:line="360" w:lineRule="auto"/>
+        <w:ind w:left="1440"/>
+      </w:pPr>
+      <w:r>
+        <w:t>Mở file webDBConfig.properties trong thư mục src/main/resources/config để thay đổi các tham số như username, password của database.</w:t>
+      </w:r>
+    </w:p>
+    <w:p>
+      <w:pPr>
+        <w:pStyle w:val="Heading3"/>
+        <w:numPr>
+          <w:ilvl w:val="0"/>
+          <w:numId w:val="9"/>
+        </w:numPr>
+        <w:spacing w:line="360" w:lineRule="auto"/>
+        <w:ind w:left="1080" w:hanging="720"/>
+        <w:rPr>
+          <w:b w:val="0"/>
+          <w:i/>
+        </w:rPr>
+      </w:pPr>
+      <w:bookmarkStart w:id="21" w:name="_Toc455261319"/>
+      <w:proofErr w:type="spellStart"/>
+      <w:r>
+        <w:rPr>
+          <w:b w:val="0"/>
+          <w:i/>
+        </w:rPr>
+        <w:t>Chỉnh</w:t>
+      </w:r>
+      <w:proofErr w:type="spellEnd"/>
+      <w:r>
+        <w:rPr>
+          <w:b w:val="0"/>
+          <w:i/>
+        </w:rPr>
+        <w:t xml:space="preserve"> encoding </w:t>
+      </w:r>
+      <w:proofErr w:type="spellStart"/>
+      <w:r>
+        <w:rPr>
+          <w:b w:val="0"/>
+          <w:i/>
+        </w:rPr>
+        <w:t>cho</w:t>
+      </w:r>
+      <w:proofErr w:type="spellEnd"/>
+      <w:r>
+        <w:rPr>
+          <w:b w:val="0"/>
+          <w:i/>
+        </w:rPr>
+        <w:t xml:space="preserve"> project</w:t>
+      </w:r>
+      <w:bookmarkEnd w:id="21"/>
+    </w:p>
+    <w:p>
+      <w:pPr>
+        <w:pStyle w:val="ListParagraph"/>
+        <w:spacing w:line="360" w:lineRule="auto"/>
+        <w:ind w:left="1440"/>
+      </w:pPr>
+      <w:r>
+        <w:t>Để tránh lỗi font khi code và commit code. Chuột phải vào project =&gt; properties =&gt; text encoding =&gt; other =&gt; utf-8</w:t>
+      </w:r>
+    </w:p>
+    <w:p>
+      <w:pPr>
+        <w:pStyle w:val="ListParagraph"/>
+        <w:spacing w:line="360" w:lineRule="auto"/>
+        <w:ind w:left="1440"/>
       </w:pPr>
       <w:r>
         <w:rPr>
           <w:lang w:val="en-GB" w:eastAsia="en-GB"/>
         </w:rPr>
-        <w:lastRenderedPageBreak/>
         <w:drawing>
-          <wp:inline distT="0" distB="0" distL="0" distR="0" wp14:anchorId="2BEB6B14" wp14:editId="0177BACE">
-            <wp:extent cx="4865370" cy="3657600"/>
+          <wp:inline distT="0" distB="0" distL="0" distR="0" wp14:anchorId="5E553EE4" wp14:editId="075A8F3E">
+            <wp:extent cx="5067300" cy="4138295"/>
             <wp:effectExtent l="0" t="0" r="0" b="0"/>
-            <wp:docPr id="19" name="Picture 19"/>
+            <wp:docPr id="4" name="Picture 4"/>
             <wp:cNvGraphicFramePr>
               <a:graphicFrameLocks xmlns:a="http://schemas.openxmlformats.org/drawingml/2006/main" noChangeAspect="1"/>
             </wp:cNvGraphicFramePr>
@@ -8043,7 +8473,7 @@
                   <pic:spPr>
                     <a:xfrm>
                       <a:off x="0" y="0"/>
-                      <a:ext cx="4872129" cy="3662681"/>
+                      <a:ext cx="5067300" cy="4138295"/>
                     </a:xfrm>
                     <a:prstGeom prst="rect">
                       <a:avLst/>
@@ -8058,38 +8488,467 @@
     </w:p>
     <w:p>
       <w:pPr>
-        <w:pStyle w:val="ListParagraph"/>
+        <w:pStyle w:val="Heading3"/>
         <w:numPr>
           <w:ilvl w:val="0"/>
-          <w:numId w:val="13"/>
+          <w:numId w:val="9"/>
         </w:numPr>
         <w:spacing w:line="360" w:lineRule="auto"/>
-      </w:pPr>
-      <w:r>
-        <w:t>Chọn project Recommender =&gt; add =&gt; Finish</w:t>
-      </w:r>
+        <w:ind w:left="1080" w:hanging="720"/>
+        <w:rPr>
+          <w:b w:val="0"/>
+          <w:i/>
+        </w:rPr>
+      </w:pPr>
+      <w:bookmarkStart w:id="22" w:name="_Toc455261320"/>
+      <w:proofErr w:type="spellStart"/>
+      <w:r>
+        <w:rPr>
+          <w:b w:val="0"/>
+          <w:i/>
+        </w:rPr>
+        <w:t>Chạy</w:t>
+      </w:r>
+      <w:proofErr w:type="spellEnd"/>
+      <w:r>
+        <w:rPr>
+          <w:b w:val="0"/>
+          <w:i/>
+        </w:rPr>
+        <w:t xml:space="preserve"> project</w:t>
+      </w:r>
+      <w:bookmarkEnd w:id="22"/>
     </w:p>
     <w:p>
       <w:pPr>
         <w:pStyle w:val="ListParagraph"/>
         <w:spacing w:line="360" w:lineRule="auto"/>
-      </w:pPr>
-    </w:p>
-    <w:p>
-      <w:pPr>
-        <w:pStyle w:val="ListParagraph"/>
+        <w:ind w:left="1440"/>
+      </w:pPr>
+      <w:r>
+        <w:lastRenderedPageBreak/>
+        <w:t>Chuột phải vào tên project =&gt; run as =&gt; run on server.</w:t>
+      </w:r>
+    </w:p>
+    <w:p>
+      <w:pPr>
+        <w:pStyle w:val="Heading2"/>
+        <w:numPr>
+          <w:ilvl w:val="0"/>
+          <w:numId w:val="8"/>
+        </w:numPr>
         <w:spacing w:line="360" w:lineRule="auto"/>
+        <w:ind w:left="900" w:hanging="540"/>
+        <w:rPr>
+          <w:rFonts w:ascii="Times New Roman" w:hAnsi="Times New Roman" w:cs="Times New Roman"/>
+          <w:b/>
+          <w:color w:val="auto"/>
+        </w:rPr>
+      </w:pPr>
+      <w:bookmarkStart w:id="23" w:name="_Toc455261321"/>
+      <w:r>
+        <w:rPr>
+          <w:rFonts w:ascii="Times New Roman" w:hAnsi="Times New Roman" w:cs="Times New Roman"/>
+          <w:b/>
+          <w:color w:val="auto"/>
+        </w:rPr>
+        <w:t>Hướng dẫn cấu hình project CreateDataSet</w:t>
+      </w:r>
+      <w:bookmarkEnd w:id="23"/>
+    </w:p>
+    <w:p>
+      <w:pPr>
+        <w:pStyle w:val="Heading3"/>
+        <w:numPr>
+          <w:ilvl w:val="0"/>
+          <w:numId w:val="12"/>
+        </w:numPr>
+        <w:spacing w:line="360" w:lineRule="auto"/>
+        <w:ind w:left="1080" w:hanging="720"/>
+        <w:rPr>
+          <w:b w:val="0"/>
+          <w:i/>
+        </w:rPr>
+      </w:pPr>
+      <w:bookmarkStart w:id="24" w:name="_Toc455261322"/>
+      <w:r>
+        <w:rPr>
+          <w:b w:val="0"/>
+          <w:i/>
+        </w:rPr>
+        <w:t xml:space="preserve">Import project </w:t>
+      </w:r>
+      <w:proofErr w:type="spellStart"/>
+      <w:r>
+        <w:rPr>
+          <w:b w:val="0"/>
+          <w:i/>
+        </w:rPr>
+        <w:t>vào</w:t>
+      </w:r>
+      <w:proofErr w:type="spellEnd"/>
+      <w:r>
+        <w:rPr>
+          <w:b w:val="0"/>
+          <w:i/>
+        </w:rPr>
+        <w:t xml:space="preserve"> eclipse</w:t>
+      </w:r>
+      <w:r>
+        <w:rPr>
+          <w:b w:val="0"/>
+          <w:i/>
+        </w:rPr>
+        <w:t xml:space="preserve"> (</w:t>
+      </w:r>
+      <w:proofErr w:type="spellStart"/>
+      <w:r>
+        <w:rPr>
+          <w:b w:val="0"/>
+          <w:i/>
+        </w:rPr>
+        <w:t>Tương</w:t>
+      </w:r>
+      <w:proofErr w:type="spellEnd"/>
+      <w:r>
+        <w:rPr>
+          <w:b w:val="0"/>
+          <w:i/>
+        </w:rPr>
+        <w:t xml:space="preserve"> </w:t>
+      </w:r>
+      <w:proofErr w:type="spellStart"/>
+      <w:r>
+        <w:rPr>
+          <w:b w:val="0"/>
+          <w:i/>
+        </w:rPr>
+        <w:t>tự</w:t>
+      </w:r>
+      <w:proofErr w:type="spellEnd"/>
+      <w:r>
+        <w:rPr>
+          <w:b w:val="0"/>
+          <w:i/>
+        </w:rPr>
+        <w:t xml:space="preserve"> </w:t>
+      </w:r>
+      <w:proofErr w:type="spellStart"/>
+      <w:r>
+        <w:rPr>
+          <w:b w:val="0"/>
+          <w:i/>
+        </w:rPr>
+        <w:t>với</w:t>
+      </w:r>
+      <w:proofErr w:type="spellEnd"/>
+      <w:r>
+        <w:rPr>
+          <w:b w:val="0"/>
+          <w:i/>
+        </w:rPr>
+        <w:t xml:space="preserve"> </w:t>
+      </w:r>
+      <w:proofErr w:type="spellStart"/>
+      <w:r>
+        <w:rPr>
+          <w:b w:val="0"/>
+          <w:i/>
+        </w:rPr>
+        <w:t>phần</w:t>
+      </w:r>
+      <w:proofErr w:type="spellEnd"/>
+      <w:r>
+        <w:rPr>
+          <w:b w:val="0"/>
+          <w:i/>
+        </w:rPr>
+        <w:t xml:space="preserve"> 2.4</w:t>
+      </w:r>
+      <w:r>
+        <w:rPr>
+          <w:b w:val="0"/>
+          <w:i/>
+        </w:rPr>
+        <w:t>.</w:t>
+      </w:r>
+      <w:r>
+        <w:rPr>
+          <w:b w:val="0"/>
+          <w:i/>
+        </w:rPr>
+        <w:t>2</w:t>
+      </w:r>
+      <w:r>
+        <w:rPr>
+          <w:b w:val="0"/>
+          <w:i/>
+        </w:rPr>
+        <w:t>)</w:t>
+      </w:r>
+      <w:bookmarkEnd w:id="24"/>
+    </w:p>
+    <w:p>
+      <w:pPr>
+        <w:pStyle w:val="Heading3"/>
+        <w:numPr>
+          <w:ilvl w:val="0"/>
+          <w:numId w:val="12"/>
+        </w:numPr>
+        <w:spacing w:line="360" w:lineRule="auto"/>
+        <w:ind w:left="1080" w:hanging="720"/>
+        <w:rPr>
+          <w:b w:val="0"/>
+          <w:i/>
+        </w:rPr>
+      </w:pPr>
+      <w:bookmarkStart w:id="25" w:name="_Toc455261323"/>
+      <w:proofErr w:type="spellStart"/>
+      <w:r>
+        <w:rPr>
+          <w:b w:val="0"/>
+          <w:i/>
+        </w:rPr>
+        <w:t>Thêm</w:t>
+      </w:r>
+      <w:proofErr w:type="spellEnd"/>
+      <w:r>
+        <w:rPr>
+          <w:b w:val="0"/>
+          <w:i/>
+        </w:rPr>
+        <w:t xml:space="preserve"> </w:t>
+      </w:r>
+      <w:proofErr w:type="spellStart"/>
+      <w:r>
+        <w:rPr>
+          <w:b w:val="0"/>
+          <w:i/>
+        </w:rPr>
+        <w:t>thư</w:t>
+      </w:r>
+      <w:proofErr w:type="spellEnd"/>
+      <w:r>
+        <w:rPr>
+          <w:b w:val="0"/>
+          <w:i/>
+        </w:rPr>
+        <w:t xml:space="preserve"> </w:t>
+      </w:r>
+      <w:proofErr w:type="spellStart"/>
+      <w:r>
+        <w:rPr>
+          <w:b w:val="0"/>
+          <w:i/>
+        </w:rPr>
+        <w:t>viện</w:t>
+      </w:r>
+      <w:proofErr w:type="spellEnd"/>
+      <w:r>
+        <w:rPr>
+          <w:b w:val="0"/>
+          <w:i/>
+        </w:rPr>
+        <w:t xml:space="preserve"> </w:t>
+      </w:r>
+      <w:proofErr w:type="spellStart"/>
+      <w:r>
+        <w:rPr>
+          <w:b w:val="0"/>
+          <w:i/>
+        </w:rPr>
+        <w:t>vào</w:t>
+      </w:r>
+      <w:proofErr w:type="spellEnd"/>
+      <w:r>
+        <w:rPr>
+          <w:b w:val="0"/>
+          <w:i/>
+        </w:rPr>
+        <w:t xml:space="preserve"> </w:t>
+      </w:r>
+      <w:proofErr w:type="spellStart"/>
+      <w:r>
+        <w:rPr>
+          <w:b w:val="0"/>
+          <w:i/>
+        </w:rPr>
+        <w:t>để</w:t>
+      </w:r>
+      <w:proofErr w:type="spellEnd"/>
+      <w:r>
+        <w:rPr>
+          <w:b w:val="0"/>
+          <w:i/>
+        </w:rPr>
+        <w:t xml:space="preserve"> build project (</w:t>
+      </w:r>
+      <w:proofErr w:type="spellStart"/>
+      <w:r>
+        <w:rPr>
+          <w:b w:val="0"/>
+          <w:i/>
+        </w:rPr>
+        <w:t>tương</w:t>
+      </w:r>
+      <w:proofErr w:type="spellEnd"/>
+      <w:r>
+        <w:rPr>
+          <w:b w:val="0"/>
+          <w:i/>
+        </w:rPr>
+        <w:t xml:space="preserve"> </w:t>
+      </w:r>
+      <w:proofErr w:type="spellStart"/>
+      <w:r>
+        <w:rPr>
+          <w:b w:val="0"/>
+          <w:i/>
+        </w:rPr>
+        <w:t>tự</w:t>
+      </w:r>
+      <w:proofErr w:type="spellEnd"/>
+      <w:r>
+        <w:rPr>
+          <w:b w:val="0"/>
+          <w:i/>
+        </w:rPr>
+        <w:t xml:space="preserve"> </w:t>
+      </w:r>
+      <w:proofErr w:type="spellStart"/>
+      <w:r>
+        <w:rPr>
+          <w:b w:val="0"/>
+          <w:i/>
+        </w:rPr>
+        <w:t>phần</w:t>
+      </w:r>
+      <w:proofErr w:type="spellEnd"/>
+      <w:r>
+        <w:rPr>
+          <w:b w:val="0"/>
+          <w:i/>
+        </w:rPr>
+        <w:t xml:space="preserve"> 2.4.</w:t>
+      </w:r>
+      <w:r>
+        <w:rPr>
+          <w:b w:val="0"/>
+          <w:i/>
+        </w:rPr>
+        <w:t>3</w:t>
+      </w:r>
+      <w:r>
+        <w:rPr>
+          <w:b w:val="0"/>
+          <w:i/>
+        </w:rPr>
+        <w:t>)</w:t>
+      </w:r>
+      <w:bookmarkEnd w:id="25"/>
+    </w:p>
+    <w:p>
+      <w:pPr>
+        <w:pStyle w:val="Heading3"/>
+        <w:numPr>
+          <w:ilvl w:val="0"/>
+          <w:numId w:val="12"/>
+        </w:numPr>
+        <w:spacing w:line="360" w:lineRule="auto"/>
+        <w:ind w:left="1080" w:hanging="720"/>
+        <w:rPr>
+          <w:b w:val="0"/>
+          <w:i/>
+        </w:rPr>
+      </w:pPr>
+      <w:bookmarkStart w:id="26" w:name="_Toc455261324"/>
+      <w:proofErr w:type="spellStart"/>
+      <w:r>
+        <w:rPr>
+          <w:b w:val="0"/>
+          <w:i/>
+        </w:rPr>
+        <w:t>Cấu</w:t>
+      </w:r>
+      <w:proofErr w:type="spellEnd"/>
+      <w:r>
+        <w:rPr>
+          <w:b w:val="0"/>
+          <w:i/>
+        </w:rPr>
+        <w:t xml:space="preserve"> </w:t>
+      </w:r>
+      <w:proofErr w:type="spellStart"/>
+      <w:r>
+        <w:rPr>
+          <w:b w:val="0"/>
+          <w:i/>
+        </w:rPr>
+        <w:t>hình</w:t>
+      </w:r>
+      <w:proofErr w:type="spellEnd"/>
+      <w:r>
+        <w:rPr>
+          <w:b w:val="0"/>
+          <w:i/>
+        </w:rPr>
+        <w:t xml:space="preserve"> </w:t>
+      </w:r>
+      <w:proofErr w:type="spellStart"/>
+      <w:r>
+        <w:rPr>
+          <w:b w:val="0"/>
+          <w:i/>
+        </w:rPr>
+        <w:t>kết</w:t>
+      </w:r>
+      <w:proofErr w:type="spellEnd"/>
+      <w:r>
+        <w:rPr>
+          <w:b w:val="0"/>
+          <w:i/>
+        </w:rPr>
+        <w:t xml:space="preserve"> </w:t>
+      </w:r>
+      <w:proofErr w:type="spellStart"/>
+      <w:r>
+        <w:rPr>
+          <w:b w:val="0"/>
+          <w:i/>
+        </w:rPr>
+        <w:t>nối</w:t>
+      </w:r>
+      <w:proofErr w:type="spellEnd"/>
+      <w:r>
+        <w:rPr>
+          <w:b w:val="0"/>
+          <w:i/>
+        </w:rPr>
+        <w:t xml:space="preserve"> database</w:t>
+      </w:r>
+      <w:bookmarkEnd w:id="26"/>
+    </w:p>
+    <w:p>
+      <w:pPr>
+        <w:spacing w:line="360" w:lineRule="auto"/>
+      </w:pPr>
+      <w:r>
+        <w:t>Tìm đến thư mục config, mở file config.txt lên và sửa đổi các thông số kết nối đến database của mình.</w:t>
+      </w:r>
+    </w:p>
+    <w:p>
+      <w:pPr>
+        <w:spacing w:line="360" w:lineRule="auto"/>
       </w:pPr>
       <w:r>
         <w:rPr>
           <w:lang w:val="en-GB" w:eastAsia="en-GB"/>
         </w:rPr>
-        <w:lastRenderedPageBreak/>
         <w:drawing>
-          <wp:inline distT="0" distB="0" distL="0" distR="0" wp14:anchorId="694630D3" wp14:editId="44CBED23">
-            <wp:extent cx="4866667" cy="5542857"/>
-            <wp:effectExtent l="0" t="0" r="0" b="1270"/>
-            <wp:docPr id="18" name="Picture 18"/>
+          <wp:inline distT="0" distB="0" distL="0" distR="0" wp14:anchorId="5D2B6E79" wp14:editId="5973432D">
+            <wp:extent cx="5771429" cy="1628571"/>
+            <wp:effectExtent l="0" t="0" r="1270" b="0"/>
+            <wp:docPr id="17" name="Picture 17"/>
             <wp:cNvGraphicFramePr>
               <a:graphicFrameLocks xmlns:a="http://schemas.openxmlformats.org/drawingml/2006/main" noChangeAspect="1"/>
             </wp:cNvGraphicFramePr>
@@ -8109,843 +8968,6 @@
                   <pic:spPr>
                     <a:xfrm>
                       <a:off x="0" y="0"/>
-                      <a:ext cx="4866667" cy="5542857"/>
-                    </a:xfrm>
-                    <a:prstGeom prst="rect">
-                      <a:avLst/>
-                    </a:prstGeom>
-                  </pic:spPr>
-                </pic:pic>
-              </a:graphicData>
-            </a:graphic>
-          </wp:inline>
-        </w:drawing>
-      </w:r>
-    </w:p>
-    <w:p>
-      <w:pPr>
-        <w:pStyle w:val="ListParagraph"/>
-        <w:spacing w:line="360" w:lineRule="auto"/>
-        <w:ind w:left="1080"/>
-      </w:pPr>
-    </w:p>
-    <w:p>
-      <w:pPr>
-        <w:spacing w:line="360" w:lineRule="auto"/>
-        <w:rPr>
-          <w:rFonts w:eastAsia="Times New Roman"/>
-          <w:b/>
-          <w:bCs/>
-          <w:noProof w:val="0"/>
-          <w:sz w:val="27"/>
-          <w:szCs w:val="27"/>
-        </w:rPr>
-      </w:pPr>
-      <w:r>
-        <w:br w:type="page"/>
-      </w:r>
-    </w:p>
-    <w:p>
-      <w:pPr>
-        <w:pStyle w:val="Heading3"/>
-        <w:numPr>
-          <w:ilvl w:val="0"/>
-          <w:numId w:val="9"/>
-        </w:numPr>
-        <w:spacing w:line="360" w:lineRule="auto"/>
-        <w:ind w:left="1080" w:hanging="720"/>
-        <w:rPr>
-          <w:b w:val="0"/>
-          <w:i/>
-        </w:rPr>
-      </w:pPr>
-      <w:bookmarkStart w:id="19" w:name="_Toc455261317"/>
-      <w:r>
-        <w:rPr>
-          <w:b w:val="0"/>
-          <w:i/>
-        </w:rPr>
-        <w:lastRenderedPageBreak/>
-        <w:t xml:space="preserve">Import database </w:t>
-      </w:r>
-      <w:proofErr w:type="spellStart"/>
-      <w:r>
-        <w:rPr>
-          <w:b w:val="0"/>
-          <w:i/>
-        </w:rPr>
-        <w:t>vào</w:t>
-      </w:r>
-      <w:proofErr w:type="spellEnd"/>
-      <w:r>
-        <w:rPr>
-          <w:b w:val="0"/>
-          <w:i/>
-        </w:rPr>
-        <w:t xml:space="preserve"> </w:t>
-      </w:r>
-      <w:proofErr w:type="spellStart"/>
-      <w:r>
-        <w:rPr>
-          <w:b w:val="0"/>
-          <w:i/>
-        </w:rPr>
-        <w:t>mysql</w:t>
-      </w:r>
-      <w:proofErr w:type="spellEnd"/>
-      <w:r>
-        <w:rPr>
-          <w:b w:val="0"/>
-          <w:i/>
-        </w:rPr>
-        <w:t xml:space="preserve"> server</w:t>
-      </w:r>
-      <w:bookmarkEnd w:id="19"/>
-    </w:p>
-    <w:p>
-      <w:pPr>
-        <w:pStyle w:val="ListParagraph"/>
-        <w:spacing w:line="360" w:lineRule="auto"/>
-        <w:ind w:left="1440"/>
-      </w:pPr>
-      <w:r>
-        <w:t xml:space="preserve">File database (recommender.sql) được lấy từ thư mục database trong thư mục gốc của </w:t>
-      </w:r>
-      <w:r>
-        <w:t xml:space="preserve">project </w:t>
-      </w:r>
-      <w:r>
-        <w:t>git</w:t>
-      </w:r>
-      <w:r>
-        <w:t xml:space="preserve"> đã checkout</w:t>
-      </w:r>
-      <w:r>
-        <w:t>.</w:t>
-      </w:r>
-    </w:p>
-    <w:p>
-      <w:pPr>
-        <w:pStyle w:val="Heading3"/>
-        <w:numPr>
-          <w:ilvl w:val="0"/>
-          <w:numId w:val="9"/>
-        </w:numPr>
-        <w:spacing w:line="360" w:lineRule="auto"/>
-        <w:ind w:left="1080" w:hanging="720"/>
-        <w:rPr>
-          <w:b w:val="0"/>
-          <w:i/>
-        </w:rPr>
-      </w:pPr>
-      <w:bookmarkStart w:id="20" w:name="_Toc455261318"/>
-      <w:proofErr w:type="spellStart"/>
-      <w:r>
-        <w:rPr>
-          <w:b w:val="0"/>
-          <w:i/>
-        </w:rPr>
-        <w:t>Thay</w:t>
-      </w:r>
-      <w:proofErr w:type="spellEnd"/>
-      <w:r>
-        <w:rPr>
-          <w:b w:val="0"/>
-          <w:i/>
-        </w:rPr>
-        <w:t xml:space="preserve"> </w:t>
-      </w:r>
-      <w:proofErr w:type="spellStart"/>
-      <w:r>
-        <w:rPr>
-          <w:b w:val="0"/>
-          <w:i/>
-        </w:rPr>
-        <w:t>đổi</w:t>
-      </w:r>
-      <w:proofErr w:type="spellEnd"/>
-      <w:r>
-        <w:rPr>
-          <w:b w:val="0"/>
-          <w:i/>
-        </w:rPr>
-        <w:t xml:space="preserve"> </w:t>
-      </w:r>
-      <w:proofErr w:type="spellStart"/>
-      <w:r>
-        <w:rPr>
-          <w:b w:val="0"/>
-          <w:i/>
-        </w:rPr>
-        <w:t>cấu</w:t>
-      </w:r>
-      <w:proofErr w:type="spellEnd"/>
-      <w:r>
-        <w:rPr>
-          <w:b w:val="0"/>
-          <w:i/>
-        </w:rPr>
-        <w:t xml:space="preserve"> </w:t>
-      </w:r>
-      <w:proofErr w:type="spellStart"/>
-      <w:r>
-        <w:rPr>
-          <w:b w:val="0"/>
-          <w:i/>
-        </w:rPr>
-        <w:t>hình</w:t>
-      </w:r>
-      <w:proofErr w:type="spellEnd"/>
-      <w:r>
-        <w:rPr>
-          <w:b w:val="0"/>
-          <w:i/>
-        </w:rPr>
-        <w:t xml:space="preserve"> project </w:t>
-      </w:r>
-      <w:proofErr w:type="spellStart"/>
-      <w:r>
-        <w:rPr>
-          <w:b w:val="0"/>
-          <w:i/>
-        </w:rPr>
-        <w:t>để</w:t>
-      </w:r>
-      <w:proofErr w:type="spellEnd"/>
-      <w:r>
-        <w:rPr>
-          <w:b w:val="0"/>
-          <w:i/>
-        </w:rPr>
-        <w:t xml:space="preserve"> </w:t>
-      </w:r>
-      <w:proofErr w:type="spellStart"/>
-      <w:r>
-        <w:rPr>
-          <w:b w:val="0"/>
-          <w:i/>
-        </w:rPr>
-        <w:t>kết</w:t>
-      </w:r>
-      <w:proofErr w:type="spellEnd"/>
-      <w:r>
-        <w:rPr>
-          <w:b w:val="0"/>
-          <w:i/>
-        </w:rPr>
-        <w:t xml:space="preserve"> </w:t>
-      </w:r>
-      <w:proofErr w:type="spellStart"/>
-      <w:r>
-        <w:rPr>
-          <w:b w:val="0"/>
-          <w:i/>
-        </w:rPr>
-        <w:t>nối</w:t>
-      </w:r>
-      <w:proofErr w:type="spellEnd"/>
-      <w:r>
-        <w:rPr>
-          <w:b w:val="0"/>
-          <w:i/>
-        </w:rPr>
-        <w:t xml:space="preserve"> </w:t>
-      </w:r>
-      <w:proofErr w:type="spellStart"/>
-      <w:r>
-        <w:rPr>
-          <w:b w:val="0"/>
-          <w:i/>
-        </w:rPr>
-        <w:t>đến</w:t>
-      </w:r>
-      <w:proofErr w:type="spellEnd"/>
-      <w:r>
-        <w:rPr>
-          <w:b w:val="0"/>
-          <w:i/>
-        </w:rPr>
-        <w:t xml:space="preserve"> database:</w:t>
-      </w:r>
-      <w:bookmarkEnd w:id="20"/>
-      <w:r>
-        <w:rPr>
-          <w:b w:val="0"/>
-          <w:i/>
-        </w:rPr>
-        <w:t xml:space="preserve"> </w:t>
-      </w:r>
-    </w:p>
-    <w:p>
-      <w:pPr>
-        <w:pStyle w:val="ListParagraph"/>
-        <w:spacing w:line="360" w:lineRule="auto"/>
-        <w:ind w:left="1440"/>
-      </w:pPr>
-      <w:r>
-        <w:t>Mở file webDBConfig.properties trong thư mục src/main/resources/config để thay đổi các tham số như username, password của database.</w:t>
-      </w:r>
-    </w:p>
-    <w:p>
-      <w:pPr>
-        <w:pStyle w:val="Heading3"/>
-        <w:numPr>
-          <w:ilvl w:val="0"/>
-          <w:numId w:val="9"/>
-        </w:numPr>
-        <w:spacing w:line="360" w:lineRule="auto"/>
-        <w:ind w:left="1080" w:hanging="720"/>
-        <w:rPr>
-          <w:b w:val="0"/>
-          <w:i/>
-        </w:rPr>
-      </w:pPr>
-      <w:bookmarkStart w:id="21" w:name="_Toc455261319"/>
-      <w:proofErr w:type="spellStart"/>
-      <w:r>
-        <w:rPr>
-          <w:b w:val="0"/>
-          <w:i/>
-        </w:rPr>
-        <w:t>Chỉnh</w:t>
-      </w:r>
-      <w:proofErr w:type="spellEnd"/>
-      <w:r>
-        <w:rPr>
-          <w:b w:val="0"/>
-          <w:i/>
-        </w:rPr>
-        <w:t xml:space="preserve"> encoding </w:t>
-      </w:r>
-      <w:proofErr w:type="spellStart"/>
-      <w:r>
-        <w:rPr>
-          <w:b w:val="0"/>
-          <w:i/>
-        </w:rPr>
-        <w:t>cho</w:t>
-      </w:r>
-      <w:proofErr w:type="spellEnd"/>
-      <w:r>
-        <w:rPr>
-          <w:b w:val="0"/>
-          <w:i/>
-        </w:rPr>
-        <w:t xml:space="preserve"> project</w:t>
-      </w:r>
-      <w:bookmarkEnd w:id="21"/>
-    </w:p>
-    <w:p>
-      <w:pPr>
-        <w:pStyle w:val="ListParagraph"/>
-        <w:spacing w:line="360" w:lineRule="auto"/>
-        <w:ind w:left="1440"/>
-      </w:pPr>
-      <w:r>
-        <w:t>Để tránh lỗi font khi code và commit code. Chuột phải vào project =&gt; properties =&gt; text encoding =&gt; other =&gt; utf-8</w:t>
-      </w:r>
-    </w:p>
-    <w:p>
-      <w:pPr>
-        <w:pStyle w:val="ListParagraph"/>
-        <w:spacing w:line="360" w:lineRule="auto"/>
-        <w:ind w:left="1440"/>
-      </w:pPr>
-      <w:r>
-        <w:rPr>
-          <w:lang w:val="en-GB" w:eastAsia="en-GB"/>
-        </w:rPr>
-        <w:drawing>
-          <wp:inline distT="0" distB="0" distL="0" distR="0" wp14:anchorId="5E553EE4" wp14:editId="075A8F3E">
-            <wp:extent cx="5067300" cy="4138295"/>
-            <wp:effectExtent l="0" t="0" r="0" b="0"/>
-            <wp:docPr id="4" name="Picture 4"/>
-            <wp:cNvGraphicFramePr>
-              <a:graphicFrameLocks xmlns:a="http://schemas.openxmlformats.org/drawingml/2006/main" noChangeAspect="1"/>
-            </wp:cNvGraphicFramePr>
-            <a:graphic xmlns:a="http://schemas.openxmlformats.org/drawingml/2006/main">
-              <a:graphicData uri="http://schemas.openxmlformats.org/drawingml/2006/picture">
-                <pic:pic xmlns:pic="http://schemas.openxmlformats.org/drawingml/2006/picture">
-                  <pic:nvPicPr>
-                    <pic:cNvPr id="1" name=""/>
-                    <pic:cNvPicPr/>
-                  </pic:nvPicPr>
-                  <pic:blipFill>
-                    <a:blip r:embed="rId49"/>
-                    <a:stretch>
-                      <a:fillRect/>
-                    </a:stretch>
-                  </pic:blipFill>
-                  <pic:spPr>
-                    <a:xfrm>
-                      <a:off x="0" y="0"/>
-                      <a:ext cx="5067300" cy="4138295"/>
-                    </a:xfrm>
-                    <a:prstGeom prst="rect">
-                      <a:avLst/>
-                    </a:prstGeom>
-                  </pic:spPr>
-                </pic:pic>
-              </a:graphicData>
-            </a:graphic>
-          </wp:inline>
-        </w:drawing>
-      </w:r>
-    </w:p>
-    <w:p>
-      <w:pPr>
-        <w:pStyle w:val="Heading3"/>
-        <w:numPr>
-          <w:ilvl w:val="0"/>
-          <w:numId w:val="9"/>
-        </w:numPr>
-        <w:spacing w:line="360" w:lineRule="auto"/>
-        <w:ind w:left="1080" w:hanging="720"/>
-        <w:rPr>
-          <w:b w:val="0"/>
-          <w:i/>
-        </w:rPr>
-      </w:pPr>
-      <w:bookmarkStart w:id="22" w:name="_Toc455261320"/>
-      <w:proofErr w:type="spellStart"/>
-      <w:r>
-        <w:rPr>
-          <w:b w:val="0"/>
-          <w:i/>
-        </w:rPr>
-        <w:t>Chạy</w:t>
-      </w:r>
-      <w:proofErr w:type="spellEnd"/>
-      <w:r>
-        <w:rPr>
-          <w:b w:val="0"/>
-          <w:i/>
-        </w:rPr>
-        <w:t xml:space="preserve"> project</w:t>
-      </w:r>
-      <w:bookmarkEnd w:id="22"/>
-    </w:p>
-    <w:p>
-      <w:pPr>
-        <w:pStyle w:val="ListParagraph"/>
-        <w:spacing w:line="360" w:lineRule="auto"/>
-        <w:ind w:left="1440"/>
-      </w:pPr>
-      <w:r>
-        <w:lastRenderedPageBreak/>
-        <w:t>Chuột phải vào tên project =&gt; run as =&gt; run on server.</w:t>
-      </w:r>
-    </w:p>
-    <w:p>
-      <w:pPr>
-        <w:pStyle w:val="Heading2"/>
-        <w:numPr>
-          <w:ilvl w:val="0"/>
-          <w:numId w:val="8"/>
-        </w:numPr>
-        <w:spacing w:line="360" w:lineRule="auto"/>
-        <w:ind w:left="900" w:hanging="540"/>
-        <w:rPr>
-          <w:rFonts w:ascii="Times New Roman" w:hAnsi="Times New Roman" w:cs="Times New Roman"/>
-          <w:b/>
-          <w:color w:val="auto"/>
-        </w:rPr>
-      </w:pPr>
-      <w:bookmarkStart w:id="23" w:name="_Toc455261321"/>
-      <w:r>
-        <w:rPr>
-          <w:rFonts w:ascii="Times New Roman" w:hAnsi="Times New Roman" w:cs="Times New Roman"/>
-          <w:b/>
-          <w:color w:val="auto"/>
-        </w:rPr>
-        <w:t>Hướng dẫn cấu hình project CreateDataSet</w:t>
-      </w:r>
-      <w:bookmarkEnd w:id="23"/>
-    </w:p>
-    <w:p>
-      <w:pPr>
-        <w:pStyle w:val="Heading3"/>
-        <w:numPr>
-          <w:ilvl w:val="0"/>
-          <w:numId w:val="12"/>
-        </w:numPr>
-        <w:spacing w:line="360" w:lineRule="auto"/>
-        <w:ind w:left="1080" w:hanging="720"/>
-        <w:rPr>
-          <w:b w:val="0"/>
-          <w:i/>
-        </w:rPr>
-      </w:pPr>
-      <w:bookmarkStart w:id="24" w:name="_Toc455261322"/>
-      <w:r>
-        <w:rPr>
-          <w:b w:val="0"/>
-          <w:i/>
-        </w:rPr>
-        <w:t xml:space="preserve">Import project </w:t>
-      </w:r>
-      <w:proofErr w:type="spellStart"/>
-      <w:r>
-        <w:rPr>
-          <w:b w:val="0"/>
-          <w:i/>
-        </w:rPr>
-        <w:t>vào</w:t>
-      </w:r>
-      <w:proofErr w:type="spellEnd"/>
-      <w:r>
-        <w:rPr>
-          <w:b w:val="0"/>
-          <w:i/>
-        </w:rPr>
-        <w:t xml:space="preserve"> eclipse</w:t>
-      </w:r>
-      <w:r>
-        <w:rPr>
-          <w:b w:val="0"/>
-          <w:i/>
-        </w:rPr>
-        <w:t xml:space="preserve"> (</w:t>
-      </w:r>
-      <w:proofErr w:type="spellStart"/>
-      <w:r>
-        <w:rPr>
-          <w:b w:val="0"/>
-          <w:i/>
-        </w:rPr>
-        <w:t>Tương</w:t>
-      </w:r>
-      <w:proofErr w:type="spellEnd"/>
-      <w:r>
-        <w:rPr>
-          <w:b w:val="0"/>
-          <w:i/>
-        </w:rPr>
-        <w:t xml:space="preserve"> </w:t>
-      </w:r>
-      <w:proofErr w:type="spellStart"/>
-      <w:r>
-        <w:rPr>
-          <w:b w:val="0"/>
-          <w:i/>
-        </w:rPr>
-        <w:t>tự</w:t>
-      </w:r>
-      <w:proofErr w:type="spellEnd"/>
-      <w:r>
-        <w:rPr>
-          <w:b w:val="0"/>
-          <w:i/>
-        </w:rPr>
-        <w:t xml:space="preserve"> </w:t>
-      </w:r>
-      <w:proofErr w:type="spellStart"/>
-      <w:r>
-        <w:rPr>
-          <w:b w:val="0"/>
-          <w:i/>
-        </w:rPr>
-        <w:t>với</w:t>
-      </w:r>
-      <w:proofErr w:type="spellEnd"/>
-      <w:r>
-        <w:rPr>
-          <w:b w:val="0"/>
-          <w:i/>
-        </w:rPr>
-        <w:t xml:space="preserve"> </w:t>
-      </w:r>
-      <w:proofErr w:type="spellStart"/>
-      <w:r>
-        <w:rPr>
-          <w:b w:val="0"/>
-          <w:i/>
-        </w:rPr>
-        <w:t>phần</w:t>
-      </w:r>
-      <w:proofErr w:type="spellEnd"/>
-      <w:r>
-        <w:rPr>
-          <w:b w:val="0"/>
-          <w:i/>
-        </w:rPr>
-        <w:t xml:space="preserve"> 2.4</w:t>
-      </w:r>
-      <w:r>
-        <w:rPr>
-          <w:b w:val="0"/>
-          <w:i/>
-        </w:rPr>
-        <w:t>.1)</w:t>
-      </w:r>
-      <w:bookmarkEnd w:id="24"/>
-    </w:p>
-    <w:p>
-      <w:pPr>
-        <w:pStyle w:val="Heading3"/>
-        <w:numPr>
-          <w:ilvl w:val="0"/>
-          <w:numId w:val="12"/>
-        </w:numPr>
-        <w:spacing w:line="360" w:lineRule="auto"/>
-        <w:ind w:left="1080" w:hanging="720"/>
-        <w:rPr>
-          <w:b w:val="0"/>
-          <w:i/>
-        </w:rPr>
-      </w:pPr>
-      <w:bookmarkStart w:id="25" w:name="_Toc455261323"/>
-      <w:proofErr w:type="spellStart"/>
-      <w:r>
-        <w:rPr>
-          <w:b w:val="0"/>
-          <w:i/>
-        </w:rPr>
-        <w:t>Thêm</w:t>
-      </w:r>
-      <w:proofErr w:type="spellEnd"/>
-      <w:r>
-        <w:rPr>
-          <w:b w:val="0"/>
-          <w:i/>
-        </w:rPr>
-        <w:t xml:space="preserve"> </w:t>
-      </w:r>
-      <w:proofErr w:type="spellStart"/>
-      <w:r>
-        <w:rPr>
-          <w:b w:val="0"/>
-          <w:i/>
-        </w:rPr>
-        <w:t>thư</w:t>
-      </w:r>
-      <w:proofErr w:type="spellEnd"/>
-      <w:r>
-        <w:rPr>
-          <w:b w:val="0"/>
-          <w:i/>
-        </w:rPr>
-        <w:t xml:space="preserve"> </w:t>
-      </w:r>
-      <w:proofErr w:type="spellStart"/>
-      <w:r>
-        <w:rPr>
-          <w:b w:val="0"/>
-          <w:i/>
-        </w:rPr>
-        <w:t>viện</w:t>
-      </w:r>
-      <w:proofErr w:type="spellEnd"/>
-      <w:r>
-        <w:rPr>
-          <w:b w:val="0"/>
-          <w:i/>
-        </w:rPr>
-        <w:t xml:space="preserve"> </w:t>
-      </w:r>
-      <w:proofErr w:type="spellStart"/>
-      <w:r>
-        <w:rPr>
-          <w:b w:val="0"/>
-          <w:i/>
-        </w:rPr>
-        <w:t>vào</w:t>
-      </w:r>
-      <w:proofErr w:type="spellEnd"/>
-      <w:r>
-        <w:rPr>
-          <w:b w:val="0"/>
-          <w:i/>
-        </w:rPr>
-        <w:t xml:space="preserve"> </w:t>
-      </w:r>
-      <w:proofErr w:type="spellStart"/>
-      <w:r>
-        <w:rPr>
-          <w:b w:val="0"/>
-          <w:i/>
-        </w:rPr>
-        <w:t>để</w:t>
-      </w:r>
-      <w:proofErr w:type="spellEnd"/>
-      <w:r>
-        <w:rPr>
-          <w:b w:val="0"/>
-          <w:i/>
-        </w:rPr>
-        <w:t xml:space="preserve"> build project (</w:t>
-      </w:r>
-      <w:proofErr w:type="spellStart"/>
-      <w:r>
-        <w:rPr>
-          <w:b w:val="0"/>
-          <w:i/>
-        </w:rPr>
-        <w:t>tương</w:t>
-      </w:r>
-      <w:proofErr w:type="spellEnd"/>
-      <w:r>
-        <w:rPr>
-          <w:b w:val="0"/>
-          <w:i/>
-        </w:rPr>
-        <w:t xml:space="preserve"> </w:t>
-      </w:r>
-      <w:proofErr w:type="spellStart"/>
-      <w:r>
-        <w:rPr>
-          <w:b w:val="0"/>
-          <w:i/>
-        </w:rPr>
-        <w:t>tự</w:t>
-      </w:r>
-      <w:proofErr w:type="spellEnd"/>
-      <w:r>
-        <w:rPr>
-          <w:b w:val="0"/>
-          <w:i/>
-        </w:rPr>
-        <w:t xml:space="preserve"> </w:t>
-      </w:r>
-      <w:proofErr w:type="spellStart"/>
-      <w:r>
-        <w:rPr>
-          <w:b w:val="0"/>
-          <w:i/>
-        </w:rPr>
-        <w:t>phần</w:t>
-      </w:r>
-      <w:proofErr w:type="spellEnd"/>
-      <w:r>
-        <w:rPr>
-          <w:b w:val="0"/>
-          <w:i/>
-        </w:rPr>
-        <w:t xml:space="preserve"> 2.4.2)</w:t>
-      </w:r>
-      <w:bookmarkEnd w:id="25"/>
-    </w:p>
-    <w:p>
-      <w:pPr>
-        <w:pStyle w:val="Heading3"/>
-        <w:numPr>
-          <w:ilvl w:val="0"/>
-          <w:numId w:val="12"/>
-        </w:numPr>
-        <w:spacing w:line="360" w:lineRule="auto"/>
-        <w:ind w:left="1080" w:hanging="720"/>
-        <w:rPr>
-          <w:b w:val="0"/>
-          <w:i/>
-        </w:rPr>
-      </w:pPr>
-      <w:bookmarkStart w:id="26" w:name="_Toc455261324"/>
-      <w:proofErr w:type="spellStart"/>
-      <w:r>
-        <w:rPr>
-          <w:b w:val="0"/>
-          <w:i/>
-        </w:rPr>
-        <w:t>Cấu</w:t>
-      </w:r>
-      <w:proofErr w:type="spellEnd"/>
-      <w:r>
-        <w:rPr>
-          <w:b w:val="0"/>
-          <w:i/>
-        </w:rPr>
-        <w:t xml:space="preserve"> </w:t>
-      </w:r>
-      <w:proofErr w:type="spellStart"/>
-      <w:r>
-        <w:rPr>
-          <w:b w:val="0"/>
-          <w:i/>
-        </w:rPr>
-        <w:t>hình</w:t>
-      </w:r>
-      <w:proofErr w:type="spellEnd"/>
-      <w:r>
-        <w:rPr>
-          <w:b w:val="0"/>
-          <w:i/>
-        </w:rPr>
-        <w:t xml:space="preserve"> </w:t>
-      </w:r>
-      <w:proofErr w:type="spellStart"/>
-      <w:r>
-        <w:rPr>
-          <w:b w:val="0"/>
-          <w:i/>
-        </w:rPr>
-        <w:t>kết</w:t>
-      </w:r>
-      <w:proofErr w:type="spellEnd"/>
-      <w:r>
-        <w:rPr>
-          <w:b w:val="0"/>
-          <w:i/>
-        </w:rPr>
-        <w:t xml:space="preserve"> </w:t>
-      </w:r>
-      <w:proofErr w:type="spellStart"/>
-      <w:r>
-        <w:rPr>
-          <w:b w:val="0"/>
-          <w:i/>
-        </w:rPr>
-        <w:t>nối</w:t>
-      </w:r>
-      <w:proofErr w:type="spellEnd"/>
-      <w:r>
-        <w:rPr>
-          <w:b w:val="0"/>
-          <w:i/>
-        </w:rPr>
-        <w:t xml:space="preserve"> database</w:t>
-      </w:r>
-      <w:bookmarkEnd w:id="26"/>
-    </w:p>
-    <w:p>
-      <w:pPr>
-        <w:spacing w:line="360" w:lineRule="auto"/>
-      </w:pPr>
-      <w:r>
-        <w:t>Tìm đến thư mục config, mở file config.txt lên và sửa đổi các thông số kết nối đến database của mình.</w:t>
-      </w:r>
-    </w:p>
-    <w:p>
-      <w:pPr>
-        <w:spacing w:line="360" w:lineRule="auto"/>
-      </w:pPr>
-      <w:r>
-        <w:rPr>
-          <w:lang w:val="en-GB" w:eastAsia="en-GB"/>
-        </w:rPr>
-        <w:drawing>
-          <wp:inline distT="0" distB="0" distL="0" distR="0" wp14:anchorId="5D2B6E79" wp14:editId="5973432D">
-            <wp:extent cx="5771429" cy="1628571"/>
-            <wp:effectExtent l="0" t="0" r="1270" b="0"/>
-            <wp:docPr id="17" name="Picture 17"/>
-            <wp:cNvGraphicFramePr>
-              <a:graphicFrameLocks xmlns:a="http://schemas.openxmlformats.org/drawingml/2006/main" noChangeAspect="1"/>
-            </wp:cNvGraphicFramePr>
-            <a:graphic xmlns:a="http://schemas.openxmlformats.org/drawingml/2006/main">
-              <a:graphicData uri="http://schemas.openxmlformats.org/drawingml/2006/picture">
-                <pic:pic xmlns:pic="http://schemas.openxmlformats.org/drawingml/2006/picture">
-                  <pic:nvPicPr>
-                    <pic:cNvPr id="1" name=""/>
-                    <pic:cNvPicPr/>
-                  </pic:nvPicPr>
-                  <pic:blipFill>
-                    <a:blip r:embed="rId50"/>
-                    <a:stretch>
-                      <a:fillRect/>
-                    </a:stretch>
-                  </pic:blipFill>
-                  <pic:spPr>
-                    <a:xfrm>
-                      <a:off x="0" y="0"/>
                       <a:ext cx="5771429" cy="1628571"/>
                     </a:xfrm>
                     <a:prstGeom prst="rect">
@@ -8960,8 +8982,8 @@
       </w:r>
     </w:p>
     <w:sectPr>
-      <w:headerReference w:type="default" r:id="rId51"/>
-      <w:footerReference w:type="default" r:id="rId52"/>
+      <w:headerReference w:type="default" r:id="rId49"/>
+      <w:footerReference w:type="default" r:id="rId50"/>
       <w:type w:val="continuous"/>
       <w:pgSz w:w="12240" w:h="15840"/>
       <w:pgMar w:top="1440" w:right="1440" w:bottom="1440" w:left="1440" w:header="720" w:footer="720" w:gutter="0"/>
@@ -9038,7 +9060,7 @@
           <w:fldChar w:fldCharType="separate"/>
         </w:r>
         <w:r>
-          <w:t>1</w:t>
+          <w:t>14</w:t>
         </w:r>
         <w:r>
           <w:fldChar w:fldCharType="end"/>
@@ -12217,7 +12239,7 @@
 </file>
 
 <file path=customXml/itemProps1.xml><?xml version="1.0" encoding="utf-8"?>
-<ds:datastoreItem xmlns:ds="http://schemas.openxmlformats.org/officeDocument/2006/customXml" ds:itemID="{D3EC14F8-ACBB-46D4-835C-93FD765D0AE5}">
+<ds:datastoreItem xmlns:ds="http://schemas.openxmlformats.org/officeDocument/2006/customXml" ds:itemID="{16BFDF1D-51BD-4A0D-9B70-CCA0FEE89A50}">
   <ds:schemaRefs>
     <ds:schemaRef ds:uri="http://schemas.openxmlformats.org/officeDocument/2006/bibliography"/>
   </ds:schemaRefs>

</xml_diff>